<commit_message>
maintain formatting, add cover page and toc
</commit_message>
<xml_diff>
--- a/task1_team_preliminary/TT2L_G7_TeamPreliminary.docx
+++ b/task1_team_preliminary/TT2L_G7_TeamPreliminary.docx
@@ -3,41 +3,360 @@
 <w:document xmlns:wpc="http://schemas.microsoft.com/office/word/2010/wordprocessingCanvas" xmlns:cx="http://schemas.microsoft.com/office/drawing/2014/chartex" xmlns:cx1="http://schemas.microsoft.com/office/drawing/2015/9/8/chartex" xmlns:cx2="http://schemas.microsoft.com/office/drawing/2015/10/21/chartex" xmlns:cx3="http://schemas.microsoft.com/office/drawing/2016/5/9/chartex" xmlns:cx4="http://schemas.microsoft.com/office/drawing/2016/5/10/chartex" xmlns:cx5="http://schemas.microsoft.com/office/drawing/2016/5/11/chartex" xmlns:cx6="http://schemas.microsoft.com/office/drawing/2016/5/12/chartex" xmlns:cx7="http://schemas.microsoft.com/office/drawing/2016/5/13/chartex" xmlns:cx8="http://schemas.microsoft.com/office/drawing/2016/5/14/chartex" xmlns:mc="http://schemas.openxmlformats.org/markup-compatibility/2006" xmlns:aink="http://schemas.microsoft.com/office/drawing/2016/ink" xmlns:am3d="http://schemas.microsoft.com/office/drawing/2017/model3d" xmlns:o="urn:schemas-microsoft-com:office:office" xmlns:oel="http://schemas.microsoft.com/office/2019/extlst" xmlns:r="http://schemas.openxmlformats.org/officeDocument/2006/relationships" xmlns:m="http://schemas.openxmlformats.org/officeDocument/2006/math" xmlns:v="urn:schemas-microsoft-com:vml" xmlns:wp14="http://schemas.microsoft.com/office/word/2010/wordprocessingDrawing" xmlns:wp="http://schemas.openxmlformats.org/drawingml/2006/wordprocessingDrawing" xmlns:w10="urn:schemas-microsoft-com:office:word" xmlns:w="http://schemas.openxmlformats.org/wordprocessingml/2006/main" xmlns:w14="http://schemas.microsoft.com/office/word/2010/wordml" xmlns:w15="http://schemas.microsoft.com/office/word/2012/wordml" xmlns:w16cex="http://schemas.microsoft.com/office/word/2018/wordml/cex" xmlns:w16cid="http://schemas.microsoft.com/office/word/2016/wordml/cid" xmlns:w16="http://schemas.microsoft.com/office/word/2018/wordml" xmlns:w16du="http://schemas.microsoft.com/office/word/2023/wordml/word16du" xmlns:w16sdtdh="http://schemas.microsoft.com/office/word/2020/wordml/sdtdatahash" xmlns:w16sdtfl="http://schemas.microsoft.com/office/word/2024/wordml/sdtformatlock" xmlns:w16se="http://schemas.microsoft.com/office/word/2015/wordml/symex" xmlns:wpg="http://schemas.microsoft.com/office/word/2010/wordprocessingGroup" xmlns:wpi="http://schemas.microsoft.com/office/word/2010/wordprocessingInk" xmlns:wne="http://schemas.microsoft.com/office/word/2006/wordml" xmlns:wps="http://schemas.microsoft.com/office/word/2010/wordprocessingShape" mc:Ignorable="w14 w15 w16se w16cid w16 w16cex w16sdtdh w16sdtfl w16du wp14">
   <w:body>
     <w:p>
-      <w:r>
-        <w:t>Project Vision</w:t>
-      </w:r>
-    </w:p>
-    <w:p>
-      <w:r>
-        <w:t>This project involves creating a ride-sharing application specifically for university community members that integrates with the campus parking management system and digital ID verification. The platform will enable students, faculty, and staff to coordinate carpools, reducing parking demand while providing real-time parking availability data to users.</w:t>
-      </w:r>
-    </w:p>
-    <w:p>
-      <w:r>
-        <w:t>This platform aims to foster a sustainable and connected campus community, encouraging carpooling and facilitating a more efficient use of on-campus parking spaces.</w:t>
-      </w:r>
-    </w:p>
-    <w:p/>
-    <w:p>
-      <w:r>
-        <w:t>Project Scope</w:t>
-      </w:r>
-    </w:p>
-    <w:p/>
-    <w:p>
-      <w:r>
-        <w:t>Project Goals</w:t>
-      </w:r>
-    </w:p>
-    <w:p>
-      <w:r>
-        <w:t>To create a mobile-based app with a ride-booking and tracking system together with a parking management system that visualizes real-time parking availability on campus. This project is expected to be completed by the fourth quarter of 2025, with an expected adoption rate of 80% and aims to free up on-campus parking space by 20%.</w:t>
-      </w:r>
-    </w:p>
-    <w:p/>
-    <w:p>
-      <w:r>
-        <w:t>Communication plans</w:t>
+      <w:pPr>
+        <w:jc w:val="center"/>
+        <w:rPr>
+          <w:lang w:val="en-US"/>
+        </w:rPr>
+      </w:pPr>
+    </w:p>
+    <w:p>
+      <w:pPr>
+        <w:jc w:val="center"/>
+        <w:rPr>
+          <w:lang w:val="en-US"/>
+        </w:rPr>
+      </w:pPr>
+    </w:p>
+    <w:p>
+      <w:pPr>
+        <w:jc w:val="center"/>
+        <w:rPr>
+          <w:lang w:val="en-US"/>
+        </w:rPr>
+      </w:pPr>
+      <w:r>
+        <w:rPr>
+          <w:rFonts w:cs="Times New Roman"/>
+          <w:noProof/>
+          <w:position w:val="6"/>
+          <w:sz w:val="28"/>
+          <w:szCs w:val="28"/>
+        </w:rPr>
+        <w:drawing>
+          <wp:inline distT="0" distB="0" distL="0" distR="0" wp14:anchorId="2B10AF4B" wp14:editId="45E043A7">
+            <wp:extent cx="2637790" cy="914400"/>
+            <wp:effectExtent l="0" t="0" r="0" b="0"/>
+            <wp:docPr id="84340833" name="Picture 2" descr="C:\Users\USER\Downloads\MMU-New-logo-png.png"/>
+            <wp:cNvGraphicFramePr>
+              <a:graphicFrameLocks xmlns:a="http://schemas.openxmlformats.org/drawingml/2006/main" noChangeAspect="1"/>
+            </wp:cNvGraphicFramePr>
+            <a:graphic xmlns:a="http://schemas.openxmlformats.org/drawingml/2006/main">
+              <a:graphicData uri="http://schemas.openxmlformats.org/drawingml/2006/picture">
+                <pic:pic xmlns:pic="http://schemas.openxmlformats.org/drawingml/2006/picture">
+                  <pic:nvPicPr>
+                    <pic:cNvPr id="1026" name="Picture 2" descr="C:\Users\USER\Downloads\MMU-New-logo-png.png"/>
+                    <pic:cNvPicPr>
+                      <a:picLocks noChangeAspect="1" noChangeArrowheads="1"/>
+                    </pic:cNvPicPr>
+                  </pic:nvPicPr>
+                  <pic:blipFill>
+                    <a:blip r:embed="rId8" cstate="print">
+                      <a:extLst>
+                        <a:ext uri="{28A0092B-C50C-407E-A947-70E740481C1C}">
+                          <a14:useLocalDpi xmlns:a14="http://schemas.microsoft.com/office/drawing/2010/main" val="0"/>
+                        </a:ext>
+                      </a:extLst>
+                    </a:blip>
+                    <a:srcRect/>
+                    <a:stretch>
+                      <a:fillRect/>
+                    </a:stretch>
+                  </pic:blipFill>
+                  <pic:spPr bwMode="auto">
+                    <a:xfrm>
+                      <a:off x="0" y="0"/>
+                      <a:ext cx="2637790" cy="914400"/>
+                    </a:xfrm>
+                    <a:prstGeom prst="rect">
+                      <a:avLst/>
+                    </a:prstGeom>
+                    <a:noFill/>
+                  </pic:spPr>
+                </pic:pic>
+              </a:graphicData>
+            </a:graphic>
+          </wp:inline>
+        </w:drawing>
+      </w:r>
+    </w:p>
+    <w:p>
+      <w:pPr>
+        <w:jc w:val="center"/>
+        <w:rPr>
+          <w:lang w:val="en-US"/>
+        </w:rPr>
+      </w:pPr>
+    </w:p>
+    <w:p>
+      <w:pPr>
+        <w:jc w:val="center"/>
+        <w:rPr>
+          <w:sz w:val="28"/>
+          <w:szCs w:val="24"/>
+          <w:lang w:val="en-US"/>
+        </w:rPr>
+      </w:pPr>
+      <w:r>
+        <w:rPr>
+          <w:sz w:val="28"/>
+          <w:szCs w:val="24"/>
+          <w:lang w:val="en-US"/>
+        </w:rPr>
+        <w:t>CSE 6224 Software Requirements Engineering</w:t>
+      </w:r>
+    </w:p>
+    <w:p>
+      <w:pPr>
+        <w:jc w:val="center"/>
+        <w:rPr>
+          <w:sz w:val="28"/>
+          <w:szCs w:val="24"/>
+          <w:lang w:val="en-US"/>
+        </w:rPr>
+      </w:pPr>
+      <w:r>
+        <w:rPr>
+          <w:sz w:val="28"/>
+          <w:szCs w:val="24"/>
+          <w:lang w:val="en-US"/>
+        </w:rPr>
+        <w:t>TRIMESTER 2510</w:t>
+      </w:r>
+    </w:p>
+    <w:p>
+      <w:pPr>
+        <w:jc w:val="center"/>
+        <w:rPr>
+          <w:sz w:val="28"/>
+          <w:szCs w:val="24"/>
+          <w:lang w:val="en-US"/>
+        </w:rPr>
+      </w:pPr>
+      <w:r>
+        <w:rPr>
+          <w:sz w:val="28"/>
+          <w:szCs w:val="24"/>
+          <w:lang w:val="en-US"/>
+        </w:rPr>
+        <w:t>PROJECT PART 1</w:t>
+      </w:r>
+    </w:p>
+    <w:p>
+      <w:pPr>
+        <w:jc w:val="center"/>
+        <w:rPr>
+          <w:lang w:val="en-US"/>
+        </w:rPr>
+      </w:pPr>
+    </w:p>
+    <w:p>
+      <w:pPr>
+        <w:jc w:val="center"/>
+        <w:rPr>
+          <w:lang w:val="en-US"/>
+        </w:rPr>
+      </w:pPr>
+    </w:p>
+    <w:p>
+      <w:pPr>
+        <w:pStyle w:val="TNRTitle"/>
+        <w:jc w:val="center"/>
+        <w:rPr>
+          <w:sz w:val="32"/>
+          <w:szCs w:val="8"/>
+          <w:lang w:val="en-US"/>
+        </w:rPr>
+      </w:pPr>
+      <w:r>
+        <w:rPr>
+          <w:sz w:val="32"/>
+          <w:szCs w:val="8"/>
+          <w:lang w:val="en-US"/>
+        </w:rPr>
+        <w:t>Campus Ride-Sharing Platform with Parking System Integration</w:t>
+      </w:r>
+    </w:p>
+    <w:p>
+      <w:pPr>
+        <w:jc w:val="center"/>
+        <w:rPr>
+          <w:b/>
+          <w:bCs/>
+          <w:sz w:val="32"/>
+          <w:szCs w:val="28"/>
+          <w:lang w:val="en-US"/>
+        </w:rPr>
+      </w:pPr>
+      <w:r>
+        <w:rPr>
+          <w:b/>
+          <w:bCs/>
+          <w:sz w:val="32"/>
+          <w:szCs w:val="28"/>
+          <w:lang w:val="en-US"/>
+        </w:rPr>
+        <w:t>Team Preliminary</w:t>
+      </w:r>
+    </w:p>
+    <w:p>
+      <w:pPr>
+        <w:jc w:val="center"/>
+        <w:rPr>
+          <w:lang w:val="en-US"/>
+        </w:rPr>
+      </w:pPr>
+    </w:p>
+    <w:p>
+      <w:pPr>
+        <w:jc w:val="center"/>
+        <w:rPr>
+          <w:lang w:val="en-US"/>
+        </w:rPr>
+      </w:pPr>
+    </w:p>
+    <w:p>
+      <w:pPr>
+        <w:jc w:val="center"/>
+        <w:rPr>
+          <w:lang w:val="en-US"/>
+        </w:rPr>
+      </w:pPr>
+    </w:p>
+    <w:p>
+      <w:pPr>
+        <w:jc w:val="center"/>
+        <w:rPr>
+          <w:b/>
+          <w:bCs/>
+          <w:sz w:val="28"/>
+          <w:szCs w:val="24"/>
+          <w:lang w:val="en-US"/>
+        </w:rPr>
+      </w:pPr>
+      <w:r>
+        <w:rPr>
+          <w:b/>
+          <w:bCs/>
+          <w:sz w:val="28"/>
+          <w:szCs w:val="24"/>
+          <w:lang w:val="en-US"/>
+        </w:rPr>
+        <w:t>Lecture Section: TC</w:t>
+      </w:r>
+      <w:r>
+        <w:rPr>
+          <w:b/>
+          <w:bCs/>
+          <w:sz w:val="28"/>
+          <w:szCs w:val="24"/>
+          <w:lang w:val="en-US"/>
+        </w:rPr>
+        <w:t>1</w:t>
+      </w:r>
+      <w:r>
+        <w:rPr>
+          <w:b/>
+          <w:bCs/>
+          <w:sz w:val="28"/>
+          <w:szCs w:val="24"/>
+          <w:lang w:val="en-US"/>
+        </w:rPr>
+        <w:t>L</w:t>
+      </w:r>
+    </w:p>
+    <w:p>
+      <w:pPr>
+        <w:jc w:val="center"/>
+        <w:rPr>
+          <w:b/>
+          <w:bCs/>
+          <w:sz w:val="28"/>
+          <w:szCs w:val="24"/>
+          <w:lang w:val="en-US"/>
+        </w:rPr>
+      </w:pPr>
+      <w:r>
+        <w:rPr>
+          <w:b/>
+          <w:bCs/>
+          <w:sz w:val="28"/>
+          <w:szCs w:val="24"/>
+          <w:lang w:val="en-US"/>
+        </w:rPr>
+        <w:t>Tutorial Section: T</w:t>
+      </w:r>
+      <w:r>
+        <w:rPr>
+          <w:b/>
+          <w:bCs/>
+          <w:sz w:val="28"/>
+          <w:szCs w:val="24"/>
+          <w:lang w:val="en-US"/>
+        </w:rPr>
+        <w:t>T2</w:t>
+      </w:r>
+      <w:r>
+        <w:rPr>
+          <w:b/>
+          <w:bCs/>
+          <w:sz w:val="28"/>
+          <w:szCs w:val="24"/>
+          <w:lang w:val="en-US"/>
+        </w:rPr>
+        <w:t>L</w:t>
+      </w:r>
+    </w:p>
+    <w:p>
+      <w:pPr>
+        <w:jc w:val="center"/>
+        <w:rPr>
+          <w:b/>
+          <w:bCs/>
+          <w:sz w:val="28"/>
+          <w:szCs w:val="24"/>
+          <w:lang w:val="en-US"/>
+        </w:rPr>
+      </w:pPr>
+      <w:r>
+        <w:rPr>
+          <w:b/>
+          <w:bCs/>
+          <w:sz w:val="28"/>
+          <w:szCs w:val="24"/>
+          <w:lang w:val="en-US"/>
+        </w:rPr>
+        <w:t>Group Number: 7</w:t>
+      </w:r>
+    </w:p>
+    <w:p>
+      <w:pPr>
+        <w:jc w:val="center"/>
+        <w:rPr>
+          <w:lang w:val="en-US"/>
+        </w:rPr>
+      </w:pPr>
+    </w:p>
+    <w:p>
+      <w:pPr>
+        <w:jc w:val="center"/>
+        <w:rPr>
+          <w:b/>
+          <w:bCs/>
+          <w:sz w:val="28"/>
+          <w:szCs w:val="24"/>
+          <w:lang w:val="en-US"/>
+        </w:rPr>
+      </w:pPr>
+      <w:r>
+        <w:rPr>
+          <w:b/>
+          <w:bCs/>
+          <w:sz w:val="28"/>
+          <w:szCs w:val="24"/>
+          <w:lang w:val="en-US"/>
+        </w:rPr>
+        <w:t>Group Members:</w:t>
       </w:r>
     </w:p>
     <w:tbl>
@@ -47,270 +366,1211 @@
         <w:tblLook w:val="04A0" w:firstRow="1" w:lastRow="0" w:firstColumn="1" w:lastColumn="0" w:noHBand="0" w:noVBand="1"/>
       </w:tblPr>
       <w:tblGrid>
-        <w:gridCol w:w="1898"/>
-        <w:gridCol w:w="1382"/>
-        <w:gridCol w:w="1425"/>
-        <w:gridCol w:w="1661"/>
-        <w:gridCol w:w="1268"/>
-        <w:gridCol w:w="1382"/>
+        <w:gridCol w:w="4508"/>
+        <w:gridCol w:w="4508"/>
       </w:tblGrid>
       <w:tr>
-        <w:tc>
-          <w:tcPr>
-            <w:tcW w:w="1898" w:type="dxa"/>
-          </w:tcPr>
-          <w:p>
-            <w:r>
-              <w:t>Communication</w:t>
-            </w:r>
-          </w:p>
-        </w:tc>
-        <w:tc>
-          <w:tcPr>
-            <w:tcW w:w="1382" w:type="dxa"/>
-          </w:tcPr>
-          <w:p>
-            <w:r>
-              <w:t>Method</w:t>
-            </w:r>
-          </w:p>
-        </w:tc>
-        <w:tc>
-          <w:tcPr>
-            <w:tcW w:w="1425" w:type="dxa"/>
-          </w:tcPr>
-          <w:p>
-            <w:r>
-              <w:t>Frequency</w:t>
-            </w:r>
-          </w:p>
-        </w:tc>
-        <w:tc>
-          <w:tcPr>
-            <w:tcW w:w="1661" w:type="dxa"/>
-          </w:tcPr>
-          <w:p>
-            <w:r>
-              <w:t>Goal</w:t>
-            </w:r>
-          </w:p>
-        </w:tc>
-        <w:tc>
-          <w:tcPr>
-            <w:tcW w:w="1268" w:type="dxa"/>
-          </w:tcPr>
-          <w:p>
-            <w:r>
-              <w:t>Owner</w:t>
-            </w:r>
-          </w:p>
-        </w:tc>
-        <w:tc>
-          <w:tcPr>
-            <w:tcW w:w="1382" w:type="dxa"/>
-          </w:tcPr>
-          <w:p>
-            <w:r>
-              <w:t>Audience</w:t>
+        <w:trPr>
+          <w:trHeight w:val="432"/>
+        </w:trPr>
+        <w:tc>
+          <w:tcPr>
+            <w:tcW w:w="4508" w:type="dxa"/>
+            <w:vAlign w:val="center"/>
+          </w:tcPr>
+          <w:p>
+            <w:pPr>
+              <w:jc w:val="center"/>
+              <w:rPr>
+                <w:lang w:val="en-US"/>
+              </w:rPr>
+            </w:pPr>
+            <w:r>
+              <w:rPr>
+                <w:lang w:val="en-US"/>
+              </w:rPr>
+              <w:t>Ong Zi Xuan</w:t>
+            </w:r>
+          </w:p>
+        </w:tc>
+        <w:tc>
+          <w:tcPr>
+            <w:tcW w:w="4508" w:type="dxa"/>
+            <w:vAlign w:val="center"/>
+          </w:tcPr>
+          <w:p>
+            <w:pPr>
+              <w:jc w:val="center"/>
+              <w:rPr>
+                <w:lang w:val="en-US"/>
+              </w:rPr>
+            </w:pPr>
+            <w:r>
+              <w:rPr>
+                <w:lang w:val="en-US"/>
+              </w:rPr>
+              <w:t>1231302537</w:t>
             </w:r>
           </w:p>
         </w:tc>
       </w:tr>
       <w:tr>
-        <w:tc>
-          <w:tcPr>
-            <w:tcW w:w="1898" w:type="dxa"/>
-          </w:tcPr>
-          <w:p>
-            <w:r>
-              <w:t>Project status update</w:t>
-            </w:r>
-          </w:p>
-        </w:tc>
-        <w:tc>
-          <w:tcPr>
-            <w:tcW w:w="1382" w:type="dxa"/>
-          </w:tcPr>
-          <w:p>
-            <w:r>
-              <w:t>Meeting</w:t>
-            </w:r>
-          </w:p>
-        </w:tc>
-        <w:tc>
-          <w:tcPr>
-            <w:tcW w:w="1425" w:type="dxa"/>
-          </w:tcPr>
-          <w:p>
-            <w:r>
-              <w:t>Weekly</w:t>
-            </w:r>
-          </w:p>
-        </w:tc>
-        <w:tc>
-          <w:tcPr>
-            <w:tcW w:w="1661" w:type="dxa"/>
-          </w:tcPr>
-          <w:p>
-            <w:r>
-              <w:t xml:space="preserve">Review </w:t>
-            </w:r>
-            <w:r>
-              <w:t>project status and discuss issues</w:t>
-            </w:r>
-          </w:p>
-        </w:tc>
-        <w:tc>
-          <w:tcPr>
-            <w:tcW w:w="1268" w:type="dxa"/>
-          </w:tcPr>
-          <w:p>
-            <w:r>
-              <w:t>Team leader</w:t>
-            </w:r>
-          </w:p>
-        </w:tc>
-        <w:tc>
-          <w:tcPr>
-            <w:tcW w:w="1382" w:type="dxa"/>
-          </w:tcPr>
-          <w:p>
-            <w:r>
-              <w:t>Project team</w:t>
+        <w:trPr>
+          <w:trHeight w:val="432"/>
+        </w:trPr>
+        <w:tc>
+          <w:tcPr>
+            <w:tcW w:w="4508" w:type="dxa"/>
+            <w:vAlign w:val="center"/>
+          </w:tcPr>
+          <w:p>
+            <w:pPr>
+              <w:jc w:val="center"/>
+              <w:rPr>
+                <w:lang w:val="en-US"/>
+              </w:rPr>
+            </w:pPr>
+            <w:r>
+              <w:rPr>
+                <w:lang w:val="en-US"/>
+              </w:rPr>
+              <w:t>Quek Jing Xiang</w:t>
+            </w:r>
+          </w:p>
+        </w:tc>
+        <w:tc>
+          <w:tcPr>
+            <w:tcW w:w="4508" w:type="dxa"/>
+            <w:vAlign w:val="center"/>
+          </w:tcPr>
+          <w:p>
+            <w:pPr>
+              <w:jc w:val="center"/>
+              <w:rPr>
+                <w:lang w:val="en-US"/>
+              </w:rPr>
+            </w:pPr>
+            <w:r>
+              <w:rPr>
+                <w:lang w:val="en-US"/>
+              </w:rPr>
+              <w:t>1231301611</w:t>
             </w:r>
           </w:p>
         </w:tc>
       </w:tr>
       <w:tr>
-        <w:tc>
-          <w:tcPr>
-            <w:tcW w:w="1898" w:type="dxa"/>
-          </w:tcPr>
-          <w:p>
-            <w:r>
-              <w:t>Task progress update</w:t>
-            </w:r>
-          </w:p>
-        </w:tc>
-        <w:tc>
-          <w:tcPr>
-            <w:tcW w:w="1382" w:type="dxa"/>
-          </w:tcPr>
-          <w:p>
-            <w:r>
-              <w:t>Microsoft Teams Chat</w:t>
-            </w:r>
-          </w:p>
-        </w:tc>
-        <w:tc>
-          <w:tcPr>
-            <w:tcW w:w="1425" w:type="dxa"/>
-          </w:tcPr>
-          <w:p>
-            <w:r>
-              <w:t>Weekly</w:t>
-            </w:r>
-          </w:p>
-        </w:tc>
-        <w:tc>
-          <w:tcPr>
-            <w:tcW w:w="1661" w:type="dxa"/>
-          </w:tcPr>
-          <w:p>
-            <w:r>
-              <w:t>Review the progress of each team member’s tasks</w:t>
-            </w:r>
-          </w:p>
-        </w:tc>
-        <w:tc>
-          <w:tcPr>
-            <w:tcW w:w="1268" w:type="dxa"/>
-          </w:tcPr>
-          <w:p>
-            <w:r>
-              <w:t>Team leader</w:t>
-            </w:r>
-          </w:p>
-        </w:tc>
-        <w:tc>
-          <w:tcPr>
-            <w:tcW w:w="1382" w:type="dxa"/>
-          </w:tcPr>
-          <w:p>
-            <w:r>
-              <w:t>Project team</w:t>
+        <w:trPr>
+          <w:trHeight w:val="432"/>
+        </w:trPr>
+        <w:tc>
+          <w:tcPr>
+            <w:tcW w:w="4508" w:type="dxa"/>
+            <w:vAlign w:val="center"/>
+          </w:tcPr>
+          <w:p>
+            <w:pPr>
+              <w:jc w:val="center"/>
+              <w:rPr>
+                <w:lang w:val="en-US"/>
+              </w:rPr>
+            </w:pPr>
+            <w:r>
+              <w:rPr>
+                <w:lang w:val="en-US"/>
+              </w:rPr>
+              <w:t>Chin Jing Xuan</w:t>
+            </w:r>
+          </w:p>
+        </w:tc>
+        <w:tc>
+          <w:tcPr>
+            <w:tcW w:w="4508" w:type="dxa"/>
+            <w:vAlign w:val="center"/>
+          </w:tcPr>
+          <w:p>
+            <w:pPr>
+              <w:jc w:val="center"/>
+              <w:rPr>
+                <w:lang w:val="en-US"/>
+              </w:rPr>
+            </w:pPr>
+            <w:r>
+              <w:rPr>
+                <w:lang w:val="en-US"/>
+              </w:rPr>
+              <w:t>1221101397</w:t>
             </w:r>
           </w:p>
         </w:tc>
       </w:tr>
       <w:tr>
-        <w:tc>
-          <w:tcPr>
-            <w:tcW w:w="1898" w:type="dxa"/>
-          </w:tcPr>
-          <w:p>
-            <w:r>
-              <w:t>Task Assignment</w:t>
-            </w:r>
-          </w:p>
-        </w:tc>
-        <w:tc>
-          <w:tcPr>
-            <w:tcW w:w="1382" w:type="dxa"/>
-          </w:tcPr>
-          <w:p>
-            <w:r>
-              <w:t>Google Docs</w:t>
-            </w:r>
-          </w:p>
-        </w:tc>
-        <w:tc>
-          <w:tcPr>
-            <w:tcW w:w="1425" w:type="dxa"/>
-          </w:tcPr>
-          <w:p>
-            <w:r>
-              <w:t>Weekly</w:t>
-            </w:r>
-          </w:p>
-        </w:tc>
-        <w:tc>
-          <w:tcPr>
-            <w:tcW w:w="1661" w:type="dxa"/>
-          </w:tcPr>
-          <w:p>
-            <w:r>
-              <w:t>To assign tasks to each team member</w:t>
-            </w:r>
-          </w:p>
-        </w:tc>
-        <w:tc>
-          <w:tcPr>
-            <w:tcW w:w="1268" w:type="dxa"/>
-          </w:tcPr>
-          <w:p>
-            <w:r>
-              <w:t>Team leader</w:t>
-            </w:r>
-          </w:p>
-        </w:tc>
-        <w:tc>
-          <w:tcPr>
-            <w:tcW w:w="1382" w:type="dxa"/>
-          </w:tcPr>
-          <w:p>
-            <w:r>
-              <w:t>Project team</w:t>
+        <w:trPr>
+          <w:trHeight w:val="432"/>
+        </w:trPr>
+        <w:tc>
+          <w:tcPr>
+            <w:tcW w:w="4508" w:type="dxa"/>
+            <w:vAlign w:val="center"/>
+          </w:tcPr>
+          <w:p>
+            <w:pPr>
+              <w:jc w:val="center"/>
+              <w:rPr>
+                <w:lang w:val="en-US"/>
+              </w:rPr>
+            </w:pPr>
+            <w:r>
+              <w:rPr>
+                <w:lang w:val="en-US"/>
+              </w:rPr>
+              <w:t>Jahed, Fahad Bin</w:t>
+            </w:r>
+          </w:p>
+        </w:tc>
+        <w:tc>
+          <w:tcPr>
+            <w:tcW w:w="4508" w:type="dxa"/>
+            <w:vAlign w:val="center"/>
+          </w:tcPr>
+          <w:p>
+            <w:pPr>
+              <w:jc w:val="center"/>
+              <w:rPr>
+                <w:lang w:val="en-US"/>
+              </w:rPr>
+            </w:pPr>
+            <w:r>
+              <w:t>1201303049</w:t>
+            </w:r>
+          </w:p>
+        </w:tc>
+      </w:tr>
+    </w:tbl>
+    <w:p>
+      <w:pPr>
+        <w:jc w:val="left"/>
+        <w:sectPr>
+          <w:pgSz w:w="11906" w:h="16838"/>
+          <w:pgMar w:top="1440" w:right="1440" w:bottom="1440" w:left="1440" w:header="708" w:footer="708" w:gutter="0"/>
+          <w:cols w:space="708"/>
+          <w:docGrid w:linePitch="360"/>
+        </w:sectPr>
+      </w:pPr>
+    </w:p>
+    <w:p>
+      <w:pPr>
+        <w:jc w:val="left"/>
+      </w:pPr>
+    </w:p>
+    <w:p>
+      <w:pPr>
+        <w:pStyle w:val="TNRHeading1"/>
+      </w:pPr>
+      <w:bookmarkStart w:id="0" w:name="_Toc198996901"/>
+      <w:bookmarkStart w:id="1" w:name="_Toc198991141"/>
+      <w:r>
+        <w:lastRenderedPageBreak/>
+        <w:t>Table of Contents</w:t>
+      </w:r>
+      <w:bookmarkEnd w:id="0"/>
+    </w:p>
+    <w:p>
+      <w:pPr>
+        <w:pStyle w:val="TOC1"/>
+        <w:tabs>
+          <w:tab w:val="right" w:leader="dot" w:pos="9016"/>
+        </w:tabs>
+        <w:rPr>
+          <w:rFonts w:asciiTheme="minorHAnsi" w:hAnsiTheme="minorHAnsi" w:cstheme="minorBidi"/>
+          <w:noProof/>
+          <w:kern w:val="2"/>
+          <w:szCs w:val="24"/>
+          <w14:ligatures w14:val="standardContextual"/>
+        </w:rPr>
+      </w:pPr>
+      <w:r>
+        <w:fldChar w:fldCharType="begin"/>
+      </w:r>
+      <w:r>
+        <w:instrText xml:space="preserve"> TOC \o "1-3" \h \z \u </w:instrText>
+      </w:r>
+      <w:r>
+        <w:fldChar w:fldCharType="separate"/>
+      </w:r>
+      <w:hyperlink w:anchor="_Toc198996901" w:history="1">
+        <w:r>
+          <w:rPr>
+            <w:rStyle w:val="Hyperlink"/>
+            <w:noProof/>
+          </w:rPr>
+          <w:t>Table of Contents</w:t>
+        </w:r>
+        <w:r>
+          <w:rPr>
+            <w:noProof/>
+            <w:webHidden/>
+          </w:rPr>
+          <w:tab/>
+        </w:r>
+        <w:r>
+          <w:rPr>
+            <w:noProof/>
+            <w:webHidden/>
+          </w:rPr>
+          <w:fldChar w:fldCharType="begin"/>
+        </w:r>
+        <w:r>
+          <w:rPr>
+            <w:noProof/>
+            <w:webHidden/>
+          </w:rPr>
+          <w:instrText xml:space="preserve"> PAGEREF _Toc198996901 \h </w:instrText>
+        </w:r>
+        <w:r>
+          <w:rPr>
+            <w:noProof/>
+            <w:webHidden/>
+          </w:rPr>
+        </w:r>
+        <w:r>
+          <w:rPr>
+            <w:noProof/>
+            <w:webHidden/>
+          </w:rPr>
+          <w:fldChar w:fldCharType="separate"/>
+        </w:r>
+        <w:r>
+          <w:rPr>
+            <w:noProof/>
+            <w:webHidden/>
+          </w:rPr>
+          <w:t>2</w:t>
+        </w:r>
+        <w:r>
+          <w:rPr>
+            <w:noProof/>
+            <w:webHidden/>
+          </w:rPr>
+          <w:fldChar w:fldCharType="end"/>
+        </w:r>
+      </w:hyperlink>
+    </w:p>
+    <w:p>
+      <w:pPr>
+        <w:pStyle w:val="TOC1"/>
+        <w:tabs>
+          <w:tab w:val="right" w:leader="dot" w:pos="9016"/>
+        </w:tabs>
+        <w:rPr>
+          <w:rFonts w:asciiTheme="minorHAnsi" w:hAnsiTheme="minorHAnsi" w:cstheme="minorBidi"/>
+          <w:noProof/>
+          <w:kern w:val="2"/>
+          <w:szCs w:val="24"/>
+          <w14:ligatures w14:val="standardContextual"/>
+        </w:rPr>
+      </w:pPr>
+      <w:hyperlink w:anchor="_Toc198996902" w:history="1">
+        <w:r>
+          <w:rPr>
+            <w:rStyle w:val="Hyperlink"/>
+            <w:noProof/>
+          </w:rPr>
+          <w:t>Project Vision</w:t>
+        </w:r>
+        <w:r>
+          <w:rPr>
+            <w:noProof/>
+            <w:webHidden/>
+          </w:rPr>
+          <w:tab/>
+        </w:r>
+        <w:r>
+          <w:rPr>
+            <w:noProof/>
+            <w:webHidden/>
+          </w:rPr>
+          <w:fldChar w:fldCharType="begin"/>
+        </w:r>
+        <w:r>
+          <w:rPr>
+            <w:noProof/>
+            <w:webHidden/>
+          </w:rPr>
+          <w:instrText xml:space="preserve"> PAGEREF _Toc198996902 \h </w:instrText>
+        </w:r>
+        <w:r>
+          <w:rPr>
+            <w:noProof/>
+            <w:webHidden/>
+          </w:rPr>
+        </w:r>
+        <w:r>
+          <w:rPr>
+            <w:noProof/>
+            <w:webHidden/>
+          </w:rPr>
+          <w:fldChar w:fldCharType="separate"/>
+        </w:r>
+        <w:r>
+          <w:rPr>
+            <w:noProof/>
+            <w:webHidden/>
+          </w:rPr>
+          <w:t>3</w:t>
+        </w:r>
+        <w:r>
+          <w:rPr>
+            <w:noProof/>
+            <w:webHidden/>
+          </w:rPr>
+          <w:fldChar w:fldCharType="end"/>
+        </w:r>
+      </w:hyperlink>
+    </w:p>
+    <w:p>
+      <w:pPr>
+        <w:pStyle w:val="TOC1"/>
+        <w:tabs>
+          <w:tab w:val="right" w:leader="dot" w:pos="9016"/>
+        </w:tabs>
+        <w:rPr>
+          <w:rFonts w:asciiTheme="minorHAnsi" w:hAnsiTheme="minorHAnsi" w:cstheme="minorBidi"/>
+          <w:noProof/>
+          <w:kern w:val="2"/>
+          <w:szCs w:val="24"/>
+          <w14:ligatures w14:val="standardContextual"/>
+        </w:rPr>
+      </w:pPr>
+      <w:hyperlink w:anchor="_Toc198996903" w:history="1">
+        <w:r>
+          <w:rPr>
+            <w:rStyle w:val="Hyperlink"/>
+            <w:noProof/>
+          </w:rPr>
+          <w:t>Project Scope</w:t>
+        </w:r>
+        <w:r>
+          <w:rPr>
+            <w:noProof/>
+            <w:webHidden/>
+          </w:rPr>
+          <w:tab/>
+        </w:r>
+        <w:r>
+          <w:rPr>
+            <w:noProof/>
+            <w:webHidden/>
+          </w:rPr>
+          <w:fldChar w:fldCharType="begin"/>
+        </w:r>
+        <w:r>
+          <w:rPr>
+            <w:noProof/>
+            <w:webHidden/>
+          </w:rPr>
+          <w:instrText xml:space="preserve"> PAGEREF _Toc198996903 \h </w:instrText>
+        </w:r>
+        <w:r>
+          <w:rPr>
+            <w:noProof/>
+            <w:webHidden/>
+          </w:rPr>
+        </w:r>
+        <w:r>
+          <w:rPr>
+            <w:noProof/>
+            <w:webHidden/>
+          </w:rPr>
+          <w:fldChar w:fldCharType="separate"/>
+        </w:r>
+        <w:r>
+          <w:rPr>
+            <w:noProof/>
+            <w:webHidden/>
+          </w:rPr>
+          <w:t>3</w:t>
+        </w:r>
+        <w:r>
+          <w:rPr>
+            <w:noProof/>
+            <w:webHidden/>
+          </w:rPr>
+          <w:fldChar w:fldCharType="end"/>
+        </w:r>
+      </w:hyperlink>
+    </w:p>
+    <w:p>
+      <w:pPr>
+        <w:pStyle w:val="TOC1"/>
+        <w:tabs>
+          <w:tab w:val="right" w:leader="dot" w:pos="9016"/>
+        </w:tabs>
+        <w:rPr>
+          <w:rFonts w:asciiTheme="minorHAnsi" w:hAnsiTheme="minorHAnsi" w:cstheme="minorBidi"/>
+          <w:noProof/>
+          <w:kern w:val="2"/>
+          <w:szCs w:val="24"/>
+          <w14:ligatures w14:val="standardContextual"/>
+        </w:rPr>
+      </w:pPr>
+      <w:hyperlink w:anchor="_Toc198996904" w:history="1">
+        <w:r>
+          <w:rPr>
+            <w:rStyle w:val="Hyperlink"/>
+            <w:noProof/>
+          </w:rPr>
+          <w:t>Project Goals</w:t>
+        </w:r>
+        <w:r>
+          <w:rPr>
+            <w:noProof/>
+            <w:webHidden/>
+          </w:rPr>
+          <w:tab/>
+        </w:r>
+        <w:r>
+          <w:rPr>
+            <w:noProof/>
+            <w:webHidden/>
+          </w:rPr>
+          <w:fldChar w:fldCharType="begin"/>
+        </w:r>
+        <w:r>
+          <w:rPr>
+            <w:noProof/>
+            <w:webHidden/>
+          </w:rPr>
+          <w:instrText xml:space="preserve"> PAGEREF _Toc198996904 \h </w:instrText>
+        </w:r>
+        <w:r>
+          <w:rPr>
+            <w:noProof/>
+            <w:webHidden/>
+          </w:rPr>
+        </w:r>
+        <w:r>
+          <w:rPr>
+            <w:noProof/>
+            <w:webHidden/>
+          </w:rPr>
+          <w:fldChar w:fldCharType="separate"/>
+        </w:r>
+        <w:r>
+          <w:rPr>
+            <w:noProof/>
+            <w:webHidden/>
+          </w:rPr>
+          <w:t>3</w:t>
+        </w:r>
+        <w:r>
+          <w:rPr>
+            <w:noProof/>
+            <w:webHidden/>
+          </w:rPr>
+          <w:fldChar w:fldCharType="end"/>
+        </w:r>
+      </w:hyperlink>
+    </w:p>
+    <w:p>
+      <w:pPr>
+        <w:pStyle w:val="TOC1"/>
+        <w:tabs>
+          <w:tab w:val="right" w:leader="dot" w:pos="9016"/>
+        </w:tabs>
+        <w:rPr>
+          <w:rFonts w:asciiTheme="minorHAnsi" w:hAnsiTheme="minorHAnsi" w:cstheme="minorBidi"/>
+          <w:noProof/>
+          <w:kern w:val="2"/>
+          <w:szCs w:val="24"/>
+          <w14:ligatures w14:val="standardContextual"/>
+        </w:rPr>
+      </w:pPr>
+      <w:hyperlink w:anchor="_Toc198996905" w:history="1">
+        <w:r>
+          <w:rPr>
+            <w:rStyle w:val="Hyperlink"/>
+            <w:noProof/>
+          </w:rPr>
+          <w:t>Communication Plan</w:t>
+        </w:r>
+        <w:r>
+          <w:rPr>
+            <w:noProof/>
+            <w:webHidden/>
+          </w:rPr>
+          <w:tab/>
+        </w:r>
+        <w:r>
+          <w:rPr>
+            <w:noProof/>
+            <w:webHidden/>
+          </w:rPr>
+          <w:fldChar w:fldCharType="begin"/>
+        </w:r>
+        <w:r>
+          <w:rPr>
+            <w:noProof/>
+            <w:webHidden/>
+          </w:rPr>
+          <w:instrText xml:space="preserve"> PAGEREF _Toc198996905 \h </w:instrText>
+        </w:r>
+        <w:r>
+          <w:rPr>
+            <w:noProof/>
+            <w:webHidden/>
+          </w:rPr>
+        </w:r>
+        <w:r>
+          <w:rPr>
+            <w:noProof/>
+            <w:webHidden/>
+          </w:rPr>
+          <w:fldChar w:fldCharType="separate"/>
+        </w:r>
+        <w:r>
+          <w:rPr>
+            <w:noProof/>
+            <w:webHidden/>
+          </w:rPr>
+          <w:t>4</w:t>
+        </w:r>
+        <w:r>
+          <w:rPr>
+            <w:noProof/>
+            <w:webHidden/>
+          </w:rPr>
+          <w:fldChar w:fldCharType="end"/>
+        </w:r>
+      </w:hyperlink>
+    </w:p>
+    <w:p>
+      <w:pPr>
+        <w:jc w:val="left"/>
+      </w:pPr>
+      <w:r>
+        <w:fldChar w:fldCharType="end"/>
+      </w:r>
+    </w:p>
+    <w:p>
+      <w:pPr>
+        <w:jc w:val="left"/>
+        <w:rPr>
+          <w:b/>
+          <w:sz w:val="40"/>
+        </w:rPr>
+      </w:pPr>
+      <w:r>
+        <w:br w:type="page"/>
+      </w:r>
+    </w:p>
+    <w:p>
+      <w:pPr>
+        <w:pStyle w:val="TNRHeading1"/>
+      </w:pPr>
+      <w:bookmarkStart w:id="2" w:name="_Toc198996902"/>
+      <w:r>
+        <w:lastRenderedPageBreak/>
+        <w:t>Project Vision</w:t>
+      </w:r>
+      <w:bookmarkEnd w:id="1"/>
+      <w:bookmarkEnd w:id="2"/>
+    </w:p>
+    <w:p>
+      <w:r>
+        <w:t>This project involves creating a ride-sharing application specifically for university community members that integrates with the campus parking management system and digital ID verification. The platform will enable students, faculty, and staff to coordinate carpools, reducing parking demand while providing real-time parking availability data to users.</w:t>
+      </w:r>
+    </w:p>
+    <w:p>
+      <w:r>
+        <w:t>This platform aims to foster a sustainable and connected campus community, encouraging carpooling and facilitating a more efficient use of on-campus parking spaces.</w:t>
+      </w:r>
+    </w:p>
+    <w:p/>
+    <w:p>
+      <w:pPr>
+        <w:pStyle w:val="TNRHeading1"/>
+      </w:pPr>
+      <w:bookmarkStart w:id="3" w:name="_Toc198991142"/>
+      <w:bookmarkStart w:id="4" w:name="_Toc198996903"/>
+      <w:r>
+        <w:t>Project Scope</w:t>
+      </w:r>
+      <w:bookmarkEnd w:id="3"/>
+      <w:bookmarkEnd w:id="4"/>
+    </w:p>
+    <w:p>
+      <w:r>
+        <w:t>This project involves the planning, design, and documentation of a Campus Ride-Sharing Platform with Parking System Integration, specifically for university students, staff, and faculty. The focus is on delivering requirement analysis outputs and preparing a detailed Software Requirements Specification (SRS) document.</w:t>
+      </w:r>
+    </w:p>
+    <w:p>
+      <w:r>
+        <w:t>The project scope includes:</w:t>
+      </w:r>
+    </w:p>
+    <w:p>
+      <w:pPr>
+        <w:pStyle w:val="ListParagraph"/>
+        <w:numPr>
+          <w:ilvl w:val="0"/>
+          <w:numId w:val="1"/>
+        </w:numPr>
+      </w:pPr>
+      <w:r>
+        <w:t>Forming a team and assigning roles.</w:t>
+      </w:r>
+    </w:p>
+    <w:p>
+      <w:pPr>
+        <w:pStyle w:val="ListParagraph"/>
+        <w:numPr>
+          <w:ilvl w:val="0"/>
+          <w:numId w:val="1"/>
+        </w:numPr>
+      </w:pPr>
+      <w:r>
+        <w:t>Defining the project vision, scope, and goals.</w:t>
+      </w:r>
+    </w:p>
+    <w:p>
+      <w:pPr>
+        <w:pStyle w:val="ListParagraph"/>
+        <w:numPr>
+          <w:ilvl w:val="0"/>
+          <w:numId w:val="1"/>
+        </w:numPr>
+      </w:pPr>
+      <w:r>
+        <w:t>Identifying context objects and sources of requirements.</w:t>
+      </w:r>
+    </w:p>
+    <w:p>
+      <w:pPr>
+        <w:pStyle w:val="ListParagraph"/>
+        <w:numPr>
+          <w:ilvl w:val="0"/>
+          <w:numId w:val="1"/>
+        </w:numPr>
+      </w:pPr>
+      <w:r>
+        <w:t>Planning and conducting requirement elicitation using suitable techniques.</w:t>
+      </w:r>
+    </w:p>
+    <w:p>
+      <w:pPr>
+        <w:pStyle w:val="ListParagraph"/>
+        <w:numPr>
+          <w:ilvl w:val="0"/>
+          <w:numId w:val="1"/>
+        </w:numPr>
+      </w:pPr>
+      <w:r>
+        <w:t>Applying the Kano Model to classify user needs.</w:t>
+      </w:r>
+    </w:p>
+    <w:p>
+      <w:pPr>
+        <w:pStyle w:val="ListParagraph"/>
+        <w:numPr>
+          <w:ilvl w:val="0"/>
+          <w:numId w:val="1"/>
+        </w:numPr>
+      </w:pPr>
+      <w:r>
+        <w:t>Documenting raw elicitation findings and producing categorized outputs.</w:t>
+      </w:r>
+    </w:p>
+    <w:p>
+      <w:pPr>
+        <w:pStyle w:val="ListParagraph"/>
+        <w:numPr>
+          <w:ilvl w:val="0"/>
+          <w:numId w:val="1"/>
+        </w:numPr>
+      </w:pPr>
+      <w:r>
+        <w:t>Drafting and finalizing the SRS.</w:t>
+      </w:r>
+    </w:p>
+    <w:p>
+      <w:r>
+        <w:t>The outcome of this project will be a complete and well-documented set of requirement engineering deliverables submitted via GitHub.</w:t>
+      </w:r>
+    </w:p>
+    <w:p/>
+    <w:p>
+      <w:pPr>
+        <w:pStyle w:val="TNRHeading1"/>
+      </w:pPr>
+      <w:bookmarkStart w:id="5" w:name="_Toc198991143"/>
+      <w:bookmarkStart w:id="6" w:name="_Toc198996904"/>
+      <w:r>
+        <w:t>Project Goals</w:t>
+      </w:r>
+      <w:bookmarkEnd w:id="5"/>
+      <w:bookmarkEnd w:id="6"/>
+    </w:p>
+    <w:p>
+      <w:r>
+        <w:t>To create a mobile-based app with a ride-booking and tracking system together with a parking management system that visualizes real-time parking availability on campus. This project is expected to be completed by the fourth quarter of 2025, with an expected adoption rate of 80% and aims to free up on-campus parking space by 20%.</w:t>
+      </w:r>
+    </w:p>
+    <w:p>
+      <w:pPr>
+        <w:jc w:val="left"/>
+        <w:rPr>
+          <w:b/>
+          <w:sz w:val="40"/>
+        </w:rPr>
+      </w:pPr>
+      <w:r>
+        <w:br w:type="page"/>
+      </w:r>
+    </w:p>
+    <w:p>
+      <w:pPr>
+        <w:pStyle w:val="TNRHeading1"/>
+      </w:pPr>
+      <w:bookmarkStart w:id="7" w:name="_Toc198991144"/>
+      <w:bookmarkStart w:id="8" w:name="_Toc198996905"/>
+      <w:r>
+        <w:lastRenderedPageBreak/>
+        <w:t>Communication Plan</w:t>
+      </w:r>
+      <w:bookmarkEnd w:id="7"/>
+      <w:bookmarkEnd w:id="8"/>
+    </w:p>
+    <w:tbl>
+      <w:tblPr>
+        <w:tblStyle w:val="TableGrid"/>
+        <w:tblW w:w="5000" w:type="pct"/>
+        <w:tblLook w:val="04A0" w:firstRow="1" w:lastRow="0" w:firstColumn="1" w:lastColumn="0" w:noHBand="0" w:noVBand="1"/>
+      </w:tblPr>
+      <w:tblGrid>
+        <w:gridCol w:w="1870"/>
+        <w:gridCol w:w="1412"/>
+        <w:gridCol w:w="1310"/>
+        <w:gridCol w:w="2325"/>
+        <w:gridCol w:w="923"/>
+        <w:gridCol w:w="1176"/>
+      </w:tblGrid>
+      <w:tr>
+        <w:trPr>
+          <w:trHeight w:val="432"/>
+        </w:trPr>
+        <w:tc>
+          <w:tcPr>
+            <w:tcW w:w="1037" w:type="pct"/>
+            <w:vAlign w:val="center"/>
+          </w:tcPr>
+          <w:p>
+            <w:pPr>
+              <w:jc w:val="left"/>
+              <w:rPr>
+                <w:b/>
+                <w:bCs/>
+              </w:rPr>
+            </w:pPr>
+            <w:r>
+              <w:rPr>
+                <w:b/>
+                <w:bCs/>
+              </w:rPr>
+              <w:t>Communication</w:t>
+            </w:r>
+          </w:p>
+        </w:tc>
+        <w:tc>
+          <w:tcPr>
+            <w:tcW w:w="807" w:type="pct"/>
+            <w:vAlign w:val="center"/>
+          </w:tcPr>
+          <w:p>
+            <w:pPr>
+              <w:jc w:val="left"/>
+              <w:rPr>
+                <w:b/>
+                <w:bCs/>
+              </w:rPr>
+            </w:pPr>
+            <w:r>
+              <w:rPr>
+                <w:b/>
+                <w:bCs/>
+              </w:rPr>
+              <w:t>Method</w:t>
+            </w:r>
+          </w:p>
+        </w:tc>
+        <w:tc>
+          <w:tcPr>
+            <w:tcW w:w="679" w:type="pct"/>
+            <w:vAlign w:val="center"/>
+          </w:tcPr>
+          <w:p>
+            <w:pPr>
+              <w:jc w:val="left"/>
+              <w:rPr>
+                <w:b/>
+                <w:bCs/>
+              </w:rPr>
+            </w:pPr>
+            <w:r>
+              <w:rPr>
+                <w:b/>
+                <w:bCs/>
+              </w:rPr>
+              <w:t>Frequency</w:t>
+            </w:r>
+          </w:p>
+        </w:tc>
+        <w:tc>
+          <w:tcPr>
+            <w:tcW w:w="1313" w:type="pct"/>
+            <w:vAlign w:val="center"/>
+          </w:tcPr>
+          <w:p>
+            <w:pPr>
+              <w:jc w:val="left"/>
+              <w:rPr>
+                <w:b/>
+                <w:bCs/>
+              </w:rPr>
+            </w:pPr>
+            <w:r>
+              <w:rPr>
+                <w:b/>
+                <w:bCs/>
+              </w:rPr>
+              <w:t>Goal</w:t>
+            </w:r>
+          </w:p>
+        </w:tc>
+        <w:tc>
+          <w:tcPr>
+            <w:tcW w:w="512" w:type="pct"/>
+            <w:vAlign w:val="center"/>
+          </w:tcPr>
+          <w:p>
+            <w:pPr>
+              <w:jc w:val="left"/>
+              <w:rPr>
+                <w:b/>
+                <w:bCs/>
+              </w:rPr>
+            </w:pPr>
+            <w:r>
+              <w:rPr>
+                <w:b/>
+                <w:bCs/>
+              </w:rPr>
+              <w:t>Owner</w:t>
+            </w:r>
+          </w:p>
+        </w:tc>
+        <w:tc>
+          <w:tcPr>
+            <w:tcW w:w="652" w:type="pct"/>
+            <w:vAlign w:val="center"/>
+          </w:tcPr>
+          <w:p>
+            <w:pPr>
+              <w:jc w:val="left"/>
+              <w:rPr>
+                <w:b/>
+                <w:bCs/>
+              </w:rPr>
+            </w:pPr>
+            <w:r>
+              <w:rPr>
+                <w:b/>
+                <w:bCs/>
+              </w:rPr>
+              <w:t>Audience</w:t>
             </w:r>
           </w:p>
         </w:tc>
       </w:tr>
       <w:tr>
-        <w:tc>
-          <w:tcPr>
-            <w:tcW w:w="1898" w:type="dxa"/>
-          </w:tcPr>
-          <w:p>
+        <w:trPr>
+          <w:trHeight w:val="432"/>
+        </w:trPr>
+        <w:tc>
+          <w:tcPr>
+            <w:tcW w:w="1037" w:type="pct"/>
+          </w:tcPr>
+          <w:p>
+            <w:pPr>
+              <w:jc w:val="left"/>
+            </w:pPr>
+            <w:r>
+              <w:t>Project Status Update</w:t>
+            </w:r>
+          </w:p>
+        </w:tc>
+        <w:tc>
+          <w:tcPr>
+            <w:tcW w:w="807" w:type="pct"/>
+          </w:tcPr>
+          <w:p>
+            <w:pPr>
+              <w:jc w:val="left"/>
+            </w:pPr>
+            <w:r>
+              <w:t>Meeting</w:t>
+            </w:r>
+          </w:p>
+        </w:tc>
+        <w:tc>
+          <w:tcPr>
+            <w:tcW w:w="679" w:type="pct"/>
+          </w:tcPr>
+          <w:p>
+            <w:pPr>
+              <w:jc w:val="left"/>
+            </w:pPr>
+            <w:r>
+              <w:t>Weekly</w:t>
+            </w:r>
+          </w:p>
+        </w:tc>
+        <w:tc>
+          <w:tcPr>
+            <w:tcW w:w="1313" w:type="pct"/>
+          </w:tcPr>
+          <w:p>
+            <w:pPr>
+              <w:jc w:val="left"/>
+            </w:pPr>
+            <w:r>
+              <w:t>Review project status and discuss issues.</w:t>
+            </w:r>
+          </w:p>
+          <w:p>
+            <w:pPr>
+              <w:jc w:val="left"/>
+            </w:pPr>
+          </w:p>
+        </w:tc>
+        <w:tc>
+          <w:tcPr>
+            <w:tcW w:w="512" w:type="pct"/>
+          </w:tcPr>
+          <w:p>
+            <w:pPr>
+              <w:jc w:val="left"/>
+            </w:pPr>
+            <w:r>
+              <w:t>Team Leader</w:t>
+            </w:r>
+          </w:p>
+        </w:tc>
+        <w:tc>
+          <w:tcPr>
+            <w:tcW w:w="652" w:type="pct"/>
+          </w:tcPr>
+          <w:p>
+            <w:pPr>
+              <w:jc w:val="left"/>
+            </w:pPr>
+            <w:r>
+              <w:t>Project</w:t>
+            </w:r>
+            <w:r>
+              <w:t xml:space="preserve"> Team</w:t>
+            </w:r>
+          </w:p>
+        </w:tc>
+      </w:tr>
+      <w:tr>
+        <w:trPr>
+          <w:trHeight w:val="432"/>
+        </w:trPr>
+        <w:tc>
+          <w:tcPr>
+            <w:tcW w:w="1037" w:type="pct"/>
+          </w:tcPr>
+          <w:p>
+            <w:pPr>
+              <w:jc w:val="left"/>
+            </w:pPr>
+            <w:r>
+              <w:t>Task Progress Update</w:t>
+            </w:r>
+          </w:p>
+        </w:tc>
+        <w:tc>
+          <w:tcPr>
+            <w:tcW w:w="807" w:type="pct"/>
+          </w:tcPr>
+          <w:p>
+            <w:pPr>
+              <w:jc w:val="left"/>
+            </w:pPr>
+            <w:r>
+              <w:t>Microsoft Teams Chat</w:t>
+            </w:r>
+          </w:p>
+        </w:tc>
+        <w:tc>
+          <w:tcPr>
+            <w:tcW w:w="679" w:type="pct"/>
+          </w:tcPr>
+          <w:p>
+            <w:pPr>
+              <w:jc w:val="left"/>
+            </w:pPr>
+            <w:r>
+              <w:t>Weekly</w:t>
+            </w:r>
+          </w:p>
+        </w:tc>
+        <w:tc>
+          <w:tcPr>
+            <w:tcW w:w="1313" w:type="pct"/>
+          </w:tcPr>
+          <w:p>
+            <w:pPr>
+              <w:jc w:val="left"/>
+            </w:pPr>
+            <w:r>
+              <w:t>Review the progress of each team member’s tasks.</w:t>
+            </w:r>
+          </w:p>
+          <w:p>
+            <w:pPr>
+              <w:jc w:val="left"/>
+            </w:pPr>
+          </w:p>
+        </w:tc>
+        <w:tc>
+          <w:tcPr>
+            <w:tcW w:w="512" w:type="pct"/>
+          </w:tcPr>
+          <w:p>
+            <w:pPr>
+              <w:jc w:val="left"/>
+            </w:pPr>
+            <w:r>
+              <w:t>Team Leader</w:t>
+            </w:r>
+          </w:p>
+        </w:tc>
+        <w:tc>
+          <w:tcPr>
+            <w:tcW w:w="652" w:type="pct"/>
+          </w:tcPr>
+          <w:p>
+            <w:pPr>
+              <w:jc w:val="left"/>
+            </w:pPr>
+            <w:r>
+              <w:t>Project Team</w:t>
+            </w:r>
+          </w:p>
+        </w:tc>
+      </w:tr>
+      <w:tr>
+        <w:trPr>
+          <w:trHeight w:val="432"/>
+        </w:trPr>
+        <w:tc>
+          <w:tcPr>
+            <w:tcW w:w="1037" w:type="pct"/>
+          </w:tcPr>
+          <w:p>
+            <w:pPr>
+              <w:jc w:val="left"/>
+            </w:pPr>
+            <w:r>
+              <w:t>Task Assignment</w:t>
+            </w:r>
+          </w:p>
+        </w:tc>
+        <w:tc>
+          <w:tcPr>
+            <w:tcW w:w="807" w:type="pct"/>
+          </w:tcPr>
+          <w:p>
+            <w:pPr>
+              <w:jc w:val="left"/>
+            </w:pPr>
+            <w:r>
+              <w:t>Google Docs</w:t>
+            </w:r>
+          </w:p>
+        </w:tc>
+        <w:tc>
+          <w:tcPr>
+            <w:tcW w:w="679" w:type="pct"/>
+          </w:tcPr>
+          <w:p>
+            <w:pPr>
+              <w:jc w:val="left"/>
+            </w:pPr>
+            <w:r>
+              <w:t>Weekly</w:t>
+            </w:r>
+          </w:p>
+        </w:tc>
+        <w:tc>
+          <w:tcPr>
+            <w:tcW w:w="1313" w:type="pct"/>
+          </w:tcPr>
+          <w:p>
+            <w:pPr>
+              <w:jc w:val="left"/>
+            </w:pPr>
+            <w:r>
+              <w:t>To assign tasks to each team member.</w:t>
+            </w:r>
+          </w:p>
+          <w:p>
+            <w:pPr>
+              <w:jc w:val="left"/>
+            </w:pPr>
+          </w:p>
+        </w:tc>
+        <w:tc>
+          <w:tcPr>
+            <w:tcW w:w="512" w:type="pct"/>
+          </w:tcPr>
+          <w:p>
+            <w:pPr>
+              <w:jc w:val="left"/>
+            </w:pPr>
+            <w:r>
+              <w:t>Team Leader</w:t>
+            </w:r>
+          </w:p>
+        </w:tc>
+        <w:tc>
+          <w:tcPr>
+            <w:tcW w:w="652" w:type="pct"/>
+          </w:tcPr>
+          <w:p>
+            <w:pPr>
+              <w:jc w:val="left"/>
+            </w:pPr>
+            <w:r>
+              <w:t>Project Team</w:t>
+            </w:r>
+          </w:p>
+        </w:tc>
+      </w:tr>
+      <w:tr>
+        <w:trPr>
+          <w:trHeight w:val="432"/>
+        </w:trPr>
+        <w:tc>
+          <w:tcPr>
+            <w:tcW w:w="1037" w:type="pct"/>
+          </w:tcPr>
+          <w:p>
+            <w:pPr>
+              <w:jc w:val="left"/>
+            </w:pPr>
             <w:r>
               <w:t>Task Coordination</w:t>
             </w:r>
@@ -318,9 +1578,12 @@
         </w:tc>
         <w:tc>
           <w:tcPr>
-            <w:tcW w:w="1382" w:type="dxa"/>
-          </w:tcPr>
-          <w:p>
+            <w:tcW w:w="807" w:type="pct"/>
+          </w:tcPr>
+          <w:p>
+            <w:pPr>
+              <w:jc w:val="left"/>
+            </w:pPr>
             <w:r>
               <w:t>Microsoft Teams Chat</w:t>
             </w:r>
@@ -328,9 +1591,12 @@
         </w:tc>
         <w:tc>
           <w:tcPr>
-            <w:tcW w:w="1425" w:type="dxa"/>
-          </w:tcPr>
-          <w:p>
+            <w:tcW w:w="679" w:type="pct"/>
+          </w:tcPr>
+          <w:p>
+            <w:pPr>
+              <w:jc w:val="left"/>
+            </w:pPr>
             <w:r>
               <w:t>Weekly</w:t>
             </w:r>
@@ -338,43 +1604,55 @@
         </w:tc>
         <w:tc>
           <w:tcPr>
-            <w:tcW w:w="1661" w:type="dxa"/>
-          </w:tcPr>
-          <w:p>
-            <w:r>
-              <w:t xml:space="preserve">To communicate and coordinate tasks with </w:t>
-            </w:r>
-            <w:r>
-              <w:lastRenderedPageBreak/>
-              <w:t>other members to ensure they align.</w:t>
-            </w:r>
-          </w:p>
-        </w:tc>
-        <w:tc>
-          <w:tcPr>
-            <w:tcW w:w="1268" w:type="dxa"/>
-          </w:tcPr>
-          <w:p>
-            <w:r>
-              <w:lastRenderedPageBreak/>
-              <w:t>Team leader</w:t>
-            </w:r>
-          </w:p>
-        </w:tc>
-        <w:tc>
-          <w:tcPr>
-            <w:tcW w:w="1382" w:type="dxa"/>
-          </w:tcPr>
-          <w:p>
-            <w:r>
-              <w:t>Project team</w:t>
+            <w:tcW w:w="1313" w:type="pct"/>
+          </w:tcPr>
+          <w:p>
+            <w:pPr>
+              <w:jc w:val="left"/>
+            </w:pPr>
+            <w:r>
+              <w:t>To communicate and coordinate tasks with other members to ensure they align.</w:t>
+            </w:r>
+          </w:p>
+          <w:p>
+            <w:pPr>
+              <w:jc w:val="left"/>
+            </w:pPr>
+          </w:p>
+        </w:tc>
+        <w:tc>
+          <w:tcPr>
+            <w:tcW w:w="512" w:type="pct"/>
+          </w:tcPr>
+          <w:p>
+            <w:pPr>
+              <w:jc w:val="left"/>
+            </w:pPr>
+            <w:r>
+              <w:t>Team Leader</w:t>
+            </w:r>
+          </w:p>
+        </w:tc>
+        <w:tc>
+          <w:tcPr>
+            <w:tcW w:w="652" w:type="pct"/>
+          </w:tcPr>
+          <w:p>
+            <w:pPr>
+              <w:jc w:val="left"/>
+            </w:pPr>
+            <w:r>
+              <w:t>Project Team</w:t>
             </w:r>
           </w:p>
         </w:tc>
       </w:tr>
     </w:tbl>
     <w:p/>
+    <w:p/>
     <w:sectPr>
+      <w:footerReference w:type="default" r:id="rId9"/>
+      <w:type w:val="continuous"/>
       <w:pgSz w:w="11906" w:h="16838"/>
       <w:pgMar w:top="1440" w:right="1440" w:bottom="1440" w:left="1440" w:header="708" w:footer="708" w:gutter="0"/>
       <w:cols w:space="708"/>
@@ -409,6 +1687,59 @@
 </w:endnotes>
 </file>
 
+<file path=word/footer1.xml><?xml version="1.0" encoding="utf-8"?>
+<w:ftr xmlns:wpc="http://schemas.microsoft.com/office/word/2010/wordprocessingCanvas" xmlns:cx="http://schemas.microsoft.com/office/drawing/2014/chartex" xmlns:cx1="http://schemas.microsoft.com/office/drawing/2015/9/8/chartex" xmlns:cx2="http://schemas.microsoft.com/office/drawing/2015/10/21/chartex" xmlns:cx3="http://schemas.microsoft.com/office/drawing/2016/5/9/chartex" xmlns:cx4="http://schemas.microsoft.com/office/drawing/2016/5/10/chartex" xmlns:cx5="http://schemas.microsoft.com/office/drawing/2016/5/11/chartex" xmlns:cx6="http://schemas.microsoft.com/office/drawing/2016/5/12/chartex" xmlns:cx7="http://schemas.microsoft.com/office/drawing/2016/5/13/chartex" xmlns:cx8="http://schemas.microsoft.com/office/drawing/2016/5/14/chartex" xmlns:mc="http://schemas.openxmlformats.org/markup-compatibility/2006" xmlns:aink="http://schemas.microsoft.com/office/drawing/2016/ink" xmlns:am3d="http://schemas.microsoft.com/office/drawing/2017/model3d" xmlns:o="urn:schemas-microsoft-com:office:office" xmlns:oel="http://schemas.microsoft.com/office/2019/extlst" xmlns:r="http://schemas.openxmlformats.org/officeDocument/2006/relationships" xmlns:m="http://schemas.openxmlformats.org/officeDocument/2006/math" xmlns:v="urn:schemas-microsoft-com:vml" xmlns:wp14="http://schemas.microsoft.com/office/word/2010/wordprocessingDrawing" xmlns:wp="http://schemas.openxmlformats.org/drawingml/2006/wordprocessingDrawing" xmlns:w10="urn:schemas-microsoft-com:office:word" xmlns:w="http://schemas.openxmlformats.org/wordprocessingml/2006/main" xmlns:w14="http://schemas.microsoft.com/office/word/2010/wordml" xmlns:w15="http://schemas.microsoft.com/office/word/2012/wordml" xmlns:w16cex="http://schemas.microsoft.com/office/word/2018/wordml/cex" xmlns:w16cid="http://schemas.microsoft.com/office/word/2016/wordml/cid" xmlns:w16="http://schemas.microsoft.com/office/word/2018/wordml" xmlns:w16du="http://schemas.microsoft.com/office/word/2023/wordml/word16du" xmlns:w16sdtdh="http://schemas.microsoft.com/office/word/2020/wordml/sdtdatahash" xmlns:w16sdtfl="http://schemas.microsoft.com/office/word/2024/wordml/sdtformatlock" xmlns:w16se="http://schemas.microsoft.com/office/word/2015/wordml/symex" xmlns:wpg="http://schemas.microsoft.com/office/word/2010/wordprocessingGroup" xmlns:wpi="http://schemas.microsoft.com/office/word/2010/wordprocessingInk" xmlns:wne="http://schemas.microsoft.com/office/word/2006/wordml" xmlns:wps="http://schemas.microsoft.com/office/word/2010/wordprocessingShape" mc:Ignorable="w14 w15 w16se w16cid w16 w16cex w16sdtdh w16sdtfl w16du wp14">
+  <w:sdt>
+    <w:sdtPr>
+      <w:id w:val="1574469385"/>
+      <w:docPartObj>
+        <w:docPartGallery w:val="Page Numbers (Bottom of Page)"/>
+        <w:docPartUnique/>
+      </w:docPartObj>
+    </w:sdtPr>
+    <w:sdtEndPr>
+      <w:rPr>
+        <w:noProof/>
+      </w:rPr>
+    </w:sdtEndPr>
+    <w:sdtContent>
+      <w:p>
+        <w:pPr>
+          <w:pStyle w:val="Footer"/>
+          <w:jc w:val="center"/>
+        </w:pPr>
+        <w:r>
+          <w:fldChar w:fldCharType="begin"/>
+        </w:r>
+        <w:r>
+          <w:instrText xml:space="preserve"> PAGE   \* MERGEFORMAT </w:instrText>
+        </w:r>
+        <w:r>
+          <w:fldChar w:fldCharType="separate"/>
+        </w:r>
+        <w:r>
+          <w:rPr>
+            <w:noProof/>
+          </w:rPr>
+          <w:t>2</w:t>
+        </w:r>
+        <w:r>
+          <w:rPr>
+            <w:noProof/>
+          </w:rPr>
+          <w:fldChar w:fldCharType="end"/>
+        </w:r>
+      </w:p>
+    </w:sdtContent>
+  </w:sdt>
+  <w:p>
+    <w:pPr>
+      <w:pStyle w:val="Footer"/>
+    </w:pPr>
+  </w:p>
+</w:ftr>
+</file>
+
 <file path=word/footnotes.xml><?xml version="1.0" encoding="utf-8"?>
 <w:footnotes xmlns:wpc="http://schemas.microsoft.com/office/word/2010/wordprocessingCanvas" xmlns:cx="http://schemas.microsoft.com/office/drawing/2014/chartex" xmlns:cx1="http://schemas.microsoft.com/office/drawing/2015/9/8/chartex" xmlns:cx2="http://schemas.microsoft.com/office/drawing/2015/10/21/chartex" xmlns:cx3="http://schemas.microsoft.com/office/drawing/2016/5/9/chartex" xmlns:cx4="http://schemas.microsoft.com/office/drawing/2016/5/10/chartex" xmlns:cx5="http://schemas.microsoft.com/office/drawing/2016/5/11/chartex" xmlns:cx6="http://schemas.microsoft.com/office/drawing/2016/5/12/chartex" xmlns:cx7="http://schemas.microsoft.com/office/drawing/2016/5/13/chartex" xmlns:cx8="http://schemas.microsoft.com/office/drawing/2016/5/14/chartex" xmlns:mc="http://schemas.openxmlformats.org/markup-compatibility/2006" xmlns:aink="http://schemas.microsoft.com/office/drawing/2016/ink" xmlns:am3d="http://schemas.microsoft.com/office/drawing/2017/model3d" xmlns:o="urn:schemas-microsoft-com:office:office" xmlns:oel="http://schemas.microsoft.com/office/2019/extlst" xmlns:r="http://schemas.openxmlformats.org/officeDocument/2006/relationships" xmlns:m="http://schemas.openxmlformats.org/officeDocument/2006/math" xmlns:v="urn:schemas-microsoft-com:vml" xmlns:wp14="http://schemas.microsoft.com/office/word/2010/wordprocessingDrawing" xmlns:wp="http://schemas.openxmlformats.org/drawingml/2006/wordprocessingDrawing" xmlns:w10="urn:schemas-microsoft-com:office:word" xmlns:w="http://schemas.openxmlformats.org/wordprocessingml/2006/main" xmlns:w14="http://schemas.microsoft.com/office/word/2010/wordml" xmlns:w15="http://schemas.microsoft.com/office/word/2012/wordml" xmlns:w16cex="http://schemas.microsoft.com/office/word/2018/wordml/cex" xmlns:w16cid="http://schemas.microsoft.com/office/word/2016/wordml/cid" xmlns:w16="http://schemas.microsoft.com/office/word/2018/wordml" xmlns:w16du="http://schemas.microsoft.com/office/word/2023/wordml/word16du" xmlns:w16sdtdh="http://schemas.microsoft.com/office/word/2020/wordml/sdtdatahash" xmlns:w16sdtfl="http://schemas.microsoft.com/office/word/2024/wordml/sdtformatlock" xmlns:w16se="http://schemas.microsoft.com/office/word/2015/wordml/symex" xmlns:wpg="http://schemas.microsoft.com/office/word/2010/wordprocessingGroup" xmlns:wpi="http://schemas.microsoft.com/office/word/2010/wordprocessingInk" xmlns:wne="http://schemas.microsoft.com/office/word/2006/wordml" xmlns:wps="http://schemas.microsoft.com/office/word/2010/wordprocessingShape" mc:Ignorable="w14 w15 w16se w16cid w16 w16cex w16sdtdh w16sdtfl w16du wp14">
   <w:footnote w:type="separator" w:id="-1">
@@ -432,6 +1763,127 @@
     </w:p>
   </w:footnote>
 </w:footnotes>
+</file>
+
+<file path=word/numbering.xml><?xml version="1.0" encoding="utf-8"?>
+<w:numbering xmlns:wpc="http://schemas.microsoft.com/office/word/2010/wordprocessingCanvas" xmlns:cx="http://schemas.microsoft.com/office/drawing/2014/chartex" xmlns:cx1="http://schemas.microsoft.com/office/drawing/2015/9/8/chartex" xmlns:cx2="http://schemas.microsoft.com/office/drawing/2015/10/21/chartex" xmlns:cx3="http://schemas.microsoft.com/office/drawing/2016/5/9/chartex" xmlns:cx4="http://schemas.microsoft.com/office/drawing/2016/5/10/chartex" xmlns:cx5="http://schemas.microsoft.com/office/drawing/2016/5/11/chartex" xmlns:cx6="http://schemas.microsoft.com/office/drawing/2016/5/12/chartex" xmlns:cx7="http://schemas.microsoft.com/office/drawing/2016/5/13/chartex" xmlns:cx8="http://schemas.microsoft.com/office/drawing/2016/5/14/chartex" xmlns:mc="http://schemas.openxmlformats.org/markup-compatibility/2006" xmlns:aink="http://schemas.microsoft.com/office/drawing/2016/ink" xmlns:am3d="http://schemas.microsoft.com/office/drawing/2017/model3d" xmlns:o="urn:schemas-microsoft-com:office:office" xmlns:oel="http://schemas.microsoft.com/office/2019/extlst" xmlns:r="http://schemas.openxmlformats.org/officeDocument/2006/relationships" xmlns:m="http://schemas.openxmlformats.org/officeDocument/2006/math" xmlns:v="urn:schemas-microsoft-com:vml" xmlns:wp14="http://schemas.microsoft.com/office/word/2010/wordprocessingDrawing" xmlns:wp="http://schemas.openxmlformats.org/drawingml/2006/wordprocessingDrawing" xmlns:w10="urn:schemas-microsoft-com:office:word" xmlns:w="http://schemas.openxmlformats.org/wordprocessingml/2006/main" xmlns:w14="http://schemas.microsoft.com/office/word/2010/wordml" xmlns:w15="http://schemas.microsoft.com/office/word/2012/wordml" xmlns:w16cex="http://schemas.microsoft.com/office/word/2018/wordml/cex" xmlns:w16cid="http://schemas.microsoft.com/office/word/2016/wordml/cid" xmlns:w16="http://schemas.microsoft.com/office/word/2018/wordml" xmlns:w16du="http://schemas.microsoft.com/office/word/2023/wordml/word16du" xmlns:w16sdtdh="http://schemas.microsoft.com/office/word/2020/wordml/sdtdatahash" xmlns:w16sdtfl="http://schemas.microsoft.com/office/word/2024/wordml/sdtformatlock" xmlns:w16se="http://schemas.microsoft.com/office/word/2015/wordml/symex" xmlns:wpg="http://schemas.microsoft.com/office/word/2010/wordprocessingGroup" xmlns:wpi="http://schemas.microsoft.com/office/word/2010/wordprocessingInk" xmlns:wne="http://schemas.microsoft.com/office/word/2006/wordml" xmlns:wps="http://schemas.microsoft.com/office/word/2010/wordprocessingShape" mc:Ignorable="w14 w15 w16se w16cid w16 w16cex w16sdtdh w16sdtfl w16du wp14">
+  <w:abstractNum w:abstractNumId="0" w15:restartNumberingAfterBreak="0">
+    <w:nsid w:val="0CA9552A"/>
+    <w:multiLevelType w:val="hybridMultilevel"/>
+    <w:tmpl w:val="0382F684"/>
+    <w:lvl w:ilvl="0" w:tplc="44090001">
+      <w:start w:val="1"/>
+      <w:numFmt w:val="bullet"/>
+      <w:lvlText w:val=""/>
+      <w:lvlJc w:val="left"/>
+      <w:pPr>
+        <w:ind w:left="720" w:hanging="360"/>
+      </w:pPr>
+      <w:rPr>
+        <w:rFonts w:ascii="Symbol" w:hAnsi="Symbol" w:hint="default"/>
+      </w:rPr>
+    </w:lvl>
+    <w:lvl w:ilvl="1" w:tplc="44090003" w:tentative="1">
+      <w:start w:val="1"/>
+      <w:numFmt w:val="bullet"/>
+      <w:lvlText w:val="o"/>
+      <w:lvlJc w:val="left"/>
+      <w:pPr>
+        <w:ind w:left="1440" w:hanging="360"/>
+      </w:pPr>
+      <w:rPr>
+        <w:rFonts w:ascii="Courier New" w:hAnsi="Courier New" w:cs="Courier New" w:hint="default"/>
+      </w:rPr>
+    </w:lvl>
+    <w:lvl w:ilvl="2" w:tplc="44090005" w:tentative="1">
+      <w:start w:val="1"/>
+      <w:numFmt w:val="bullet"/>
+      <w:lvlText w:val=""/>
+      <w:lvlJc w:val="left"/>
+      <w:pPr>
+        <w:ind w:left="2160" w:hanging="360"/>
+      </w:pPr>
+      <w:rPr>
+        <w:rFonts w:ascii="Wingdings" w:hAnsi="Wingdings" w:hint="default"/>
+      </w:rPr>
+    </w:lvl>
+    <w:lvl w:ilvl="3" w:tplc="44090001" w:tentative="1">
+      <w:start w:val="1"/>
+      <w:numFmt w:val="bullet"/>
+      <w:lvlText w:val=""/>
+      <w:lvlJc w:val="left"/>
+      <w:pPr>
+        <w:ind w:left="2880" w:hanging="360"/>
+      </w:pPr>
+      <w:rPr>
+        <w:rFonts w:ascii="Symbol" w:hAnsi="Symbol" w:hint="default"/>
+      </w:rPr>
+    </w:lvl>
+    <w:lvl w:ilvl="4" w:tplc="44090003" w:tentative="1">
+      <w:start w:val="1"/>
+      <w:numFmt w:val="bullet"/>
+      <w:lvlText w:val="o"/>
+      <w:lvlJc w:val="left"/>
+      <w:pPr>
+        <w:ind w:left="3600" w:hanging="360"/>
+      </w:pPr>
+      <w:rPr>
+        <w:rFonts w:ascii="Courier New" w:hAnsi="Courier New" w:cs="Courier New" w:hint="default"/>
+      </w:rPr>
+    </w:lvl>
+    <w:lvl w:ilvl="5" w:tplc="44090005" w:tentative="1">
+      <w:start w:val="1"/>
+      <w:numFmt w:val="bullet"/>
+      <w:lvlText w:val=""/>
+      <w:lvlJc w:val="left"/>
+      <w:pPr>
+        <w:ind w:left="4320" w:hanging="360"/>
+      </w:pPr>
+      <w:rPr>
+        <w:rFonts w:ascii="Wingdings" w:hAnsi="Wingdings" w:hint="default"/>
+      </w:rPr>
+    </w:lvl>
+    <w:lvl w:ilvl="6" w:tplc="44090001" w:tentative="1">
+      <w:start w:val="1"/>
+      <w:numFmt w:val="bullet"/>
+      <w:lvlText w:val=""/>
+      <w:lvlJc w:val="left"/>
+      <w:pPr>
+        <w:ind w:left="5040" w:hanging="360"/>
+      </w:pPr>
+      <w:rPr>
+        <w:rFonts w:ascii="Symbol" w:hAnsi="Symbol" w:hint="default"/>
+      </w:rPr>
+    </w:lvl>
+    <w:lvl w:ilvl="7" w:tplc="44090003" w:tentative="1">
+      <w:start w:val="1"/>
+      <w:numFmt w:val="bullet"/>
+      <w:lvlText w:val="o"/>
+      <w:lvlJc w:val="left"/>
+      <w:pPr>
+        <w:ind w:left="5760" w:hanging="360"/>
+      </w:pPr>
+      <w:rPr>
+        <w:rFonts w:ascii="Courier New" w:hAnsi="Courier New" w:cs="Courier New" w:hint="default"/>
+      </w:rPr>
+    </w:lvl>
+    <w:lvl w:ilvl="8" w:tplc="44090005" w:tentative="1">
+      <w:start w:val="1"/>
+      <w:numFmt w:val="bullet"/>
+      <w:lvlText w:val=""/>
+      <w:lvlJc w:val="left"/>
+      <w:pPr>
+        <w:ind w:left="6480" w:hanging="360"/>
+      </w:pPr>
+      <w:rPr>
+        <w:rFonts w:ascii="Wingdings" w:hAnsi="Wingdings" w:hint="default"/>
+      </w:rPr>
+    </w:lvl>
+  </w:abstractNum>
+  <w:num w:numId="1" w16cid:durableId="929461199">
+    <w:abstractNumId w:val="0"/>
+  </w:num>
+</w:numbering>
 </file>
 
 <file path=word/styles.xml><?xml version="1.0" encoding="utf-8"?>
@@ -439,12 +1891,10 @@
   <w:docDefaults>
     <w:rPrDefault>
       <w:rPr>
-        <w:rFonts w:asciiTheme="minorHAnsi" w:eastAsiaTheme="minorEastAsia" w:hAnsiTheme="minorHAnsi" w:cstheme="minorBidi"/>
-        <w:kern w:val="2"/>
-        <w:sz w:val="24"/>
-        <w:szCs w:val="24"/>
+        <w:rFonts w:ascii="Arial" w:eastAsiaTheme="minorEastAsia" w:hAnsi="Arial" w:cs="Arial"/>
+        <w:sz w:val="22"/>
+        <w:szCs w:val="22"/>
         <w:lang w:val="en-MY" w:eastAsia="zh-CN" w:bidi="ar-SA"/>
-        <w14:ligatures w14:val="standardContextual"/>
       </w:rPr>
     </w:rPrDefault>
     <w:pPrDefault>
@@ -834,6 +2284,14 @@
   <w:style w:type="paragraph" w:default="1" w:styleId="Normal">
     <w:name w:val="Normal"/>
     <w:qFormat/>
+    <w:rsid w:val="00AC6764"/>
+    <w:pPr>
+      <w:jc w:val="both"/>
+    </w:pPr>
+    <w:rPr>
+      <w:rFonts w:ascii="Times New Roman" w:hAnsi="Times New Roman"/>
+      <w:sz w:val="24"/>
+    </w:rPr>
   </w:style>
   <w:style w:type="paragraph" w:styleId="Heading1">
     <w:name w:val="heading 1"/>
@@ -842,7 +2300,7 @@
     <w:link w:val="Heading1Char"/>
     <w:uiPriority w:val="9"/>
     <w:qFormat/>
-    <w:rsid w:val="00764797"/>
+    <w:rsid w:val="00E80D52"/>
     <w:pPr>
       <w:keepNext/>
       <w:keepLines/>
@@ -865,7 +2323,7 @@
     <w:semiHidden/>
     <w:unhideWhenUsed/>
     <w:qFormat/>
-    <w:rsid w:val="00764797"/>
+    <w:rsid w:val="00E80D52"/>
     <w:pPr>
       <w:keepNext/>
       <w:keepLines/>
@@ -888,7 +2346,7 @@
     <w:semiHidden/>
     <w:unhideWhenUsed/>
     <w:qFormat/>
-    <w:rsid w:val="00764797"/>
+    <w:rsid w:val="00E80D52"/>
     <w:pPr>
       <w:keepNext/>
       <w:keepLines/>
@@ -896,7 +2354,7 @@
       <w:outlineLvl w:val="2"/>
     </w:pPr>
     <w:rPr>
-      <w:rFonts w:eastAsiaTheme="majorEastAsia" w:cstheme="majorBidi"/>
+      <w:rFonts w:asciiTheme="minorHAnsi" w:eastAsiaTheme="majorEastAsia" w:hAnsiTheme="minorHAnsi" w:cstheme="majorBidi"/>
       <w:color w:val="0F4761" w:themeColor="accent1" w:themeShade="BF"/>
       <w:sz w:val="28"/>
       <w:szCs w:val="28"/>
@@ -911,7 +2369,7 @@
     <w:semiHidden/>
     <w:unhideWhenUsed/>
     <w:qFormat/>
-    <w:rsid w:val="00764797"/>
+    <w:rsid w:val="00E80D52"/>
     <w:pPr>
       <w:keepNext/>
       <w:keepLines/>
@@ -919,7 +2377,7 @@
       <w:outlineLvl w:val="3"/>
     </w:pPr>
     <w:rPr>
-      <w:rFonts w:eastAsiaTheme="majorEastAsia" w:cstheme="majorBidi"/>
+      <w:rFonts w:asciiTheme="minorHAnsi" w:eastAsiaTheme="majorEastAsia" w:hAnsiTheme="minorHAnsi" w:cstheme="majorBidi"/>
       <w:i/>
       <w:iCs/>
       <w:color w:val="0F4761" w:themeColor="accent1" w:themeShade="BF"/>
@@ -934,7 +2392,7 @@
     <w:semiHidden/>
     <w:unhideWhenUsed/>
     <w:qFormat/>
-    <w:rsid w:val="00764797"/>
+    <w:rsid w:val="00E80D52"/>
     <w:pPr>
       <w:keepNext/>
       <w:keepLines/>
@@ -942,7 +2400,7 @@
       <w:outlineLvl w:val="4"/>
     </w:pPr>
     <w:rPr>
-      <w:rFonts w:eastAsiaTheme="majorEastAsia" w:cstheme="majorBidi"/>
+      <w:rFonts w:asciiTheme="minorHAnsi" w:eastAsiaTheme="majorEastAsia" w:hAnsiTheme="minorHAnsi" w:cstheme="majorBidi"/>
       <w:color w:val="0F4761" w:themeColor="accent1" w:themeShade="BF"/>
     </w:rPr>
   </w:style>
@@ -955,7 +2413,7 @@
     <w:semiHidden/>
     <w:unhideWhenUsed/>
     <w:qFormat/>
-    <w:rsid w:val="00764797"/>
+    <w:rsid w:val="00E80D52"/>
     <w:pPr>
       <w:keepNext/>
       <w:keepLines/>
@@ -963,7 +2421,7 @@
       <w:outlineLvl w:val="5"/>
     </w:pPr>
     <w:rPr>
-      <w:rFonts w:eastAsiaTheme="majorEastAsia" w:cstheme="majorBidi"/>
+      <w:rFonts w:asciiTheme="minorHAnsi" w:eastAsiaTheme="majorEastAsia" w:hAnsiTheme="minorHAnsi" w:cstheme="majorBidi"/>
       <w:i/>
       <w:iCs/>
       <w:color w:val="595959" w:themeColor="text1" w:themeTint="A6"/>
@@ -978,7 +2436,7 @@
     <w:semiHidden/>
     <w:unhideWhenUsed/>
     <w:qFormat/>
-    <w:rsid w:val="00764797"/>
+    <w:rsid w:val="00E80D52"/>
     <w:pPr>
       <w:keepNext/>
       <w:keepLines/>
@@ -986,7 +2444,7 @@
       <w:outlineLvl w:val="6"/>
     </w:pPr>
     <w:rPr>
-      <w:rFonts w:eastAsiaTheme="majorEastAsia" w:cstheme="majorBidi"/>
+      <w:rFonts w:asciiTheme="minorHAnsi" w:eastAsiaTheme="majorEastAsia" w:hAnsiTheme="minorHAnsi" w:cstheme="majorBidi"/>
       <w:color w:val="595959" w:themeColor="text1" w:themeTint="A6"/>
     </w:rPr>
   </w:style>
@@ -999,7 +2457,7 @@
     <w:semiHidden/>
     <w:unhideWhenUsed/>
     <w:qFormat/>
-    <w:rsid w:val="00764797"/>
+    <w:rsid w:val="00E80D52"/>
     <w:pPr>
       <w:keepNext/>
       <w:keepLines/>
@@ -1007,7 +2465,7 @@
       <w:outlineLvl w:val="7"/>
     </w:pPr>
     <w:rPr>
-      <w:rFonts w:eastAsiaTheme="majorEastAsia" w:cstheme="majorBidi"/>
+      <w:rFonts w:asciiTheme="minorHAnsi" w:eastAsiaTheme="majorEastAsia" w:hAnsiTheme="minorHAnsi" w:cstheme="majorBidi"/>
       <w:i/>
       <w:iCs/>
       <w:color w:val="272727" w:themeColor="text1" w:themeTint="D8"/>
@@ -1022,7 +2480,7 @@
     <w:semiHidden/>
     <w:unhideWhenUsed/>
     <w:qFormat/>
-    <w:rsid w:val="00764797"/>
+    <w:rsid w:val="00E80D52"/>
     <w:pPr>
       <w:keepNext/>
       <w:keepLines/>
@@ -1030,13 +2488,14 @@
       <w:outlineLvl w:val="8"/>
     </w:pPr>
     <w:rPr>
-      <w:rFonts w:eastAsiaTheme="majorEastAsia" w:cstheme="majorBidi"/>
+      <w:rFonts w:asciiTheme="minorHAnsi" w:eastAsiaTheme="majorEastAsia" w:hAnsiTheme="minorHAnsi" w:cstheme="majorBidi"/>
       <w:color w:val="272727" w:themeColor="text1" w:themeTint="D8"/>
     </w:rPr>
   </w:style>
   <w:style w:type="character" w:default="1" w:styleId="DefaultParagraphFont">
     <w:name w:val="Default Paragraph Font"/>
     <w:uiPriority w:val="1"/>
+    <w:semiHidden/>
     <w:unhideWhenUsed/>
   </w:style>
   <w:style w:type="table" w:default="1" w:styleId="TableNormal">
@@ -1060,12 +2519,276 @@
     <w:semiHidden/>
     <w:unhideWhenUsed/>
   </w:style>
+  <w:style w:type="paragraph" w:customStyle="1" w:styleId="TNRTitle">
+    <w:name w:val="TNR Title"/>
+    <w:basedOn w:val="Normal"/>
+    <w:link w:val="TNRTitleChar"/>
+    <w:qFormat/>
+    <w:rsid w:val="0040567A"/>
+    <w:pPr>
+      <w:spacing w:before="240" w:after="480"/>
+      <w:jc w:val="left"/>
+    </w:pPr>
+    <w:rPr>
+      <w:b/>
+      <w:sz w:val="60"/>
+    </w:rPr>
+  </w:style>
+  <w:style w:type="paragraph" w:customStyle="1" w:styleId="TNRHeading2">
+    <w:name w:val="TNR Heading 2"/>
+    <w:basedOn w:val="TNRHeading1"/>
+    <w:link w:val="TNRHeading2Char"/>
+    <w:qFormat/>
+    <w:rsid w:val="0040567A"/>
+    <w:pPr>
+      <w:outlineLvl w:val="1"/>
+    </w:pPr>
+    <w:rPr>
+      <w:sz w:val="32"/>
+    </w:rPr>
+  </w:style>
+  <w:style w:type="paragraph" w:customStyle="1" w:styleId="TNRHeading1">
+    <w:name w:val="TNR Heading 1"/>
+    <w:basedOn w:val="Normal"/>
+    <w:link w:val="TNRHeading1Char"/>
+    <w:qFormat/>
+    <w:rsid w:val="0040567A"/>
+    <w:pPr>
+      <w:spacing w:before="240" w:after="240"/>
+      <w:jc w:val="left"/>
+      <w:outlineLvl w:val="0"/>
+    </w:pPr>
+    <w:rPr>
+      <w:b/>
+      <w:sz w:val="40"/>
+    </w:rPr>
+  </w:style>
+  <w:style w:type="paragraph" w:customStyle="1" w:styleId="TNRHeading3">
+    <w:name w:val="TNR Heading 3"/>
+    <w:basedOn w:val="TNRHeading2"/>
+    <w:link w:val="TNRHeading3Char"/>
+    <w:qFormat/>
+    <w:rsid w:val="0040567A"/>
+    <w:pPr>
+      <w:outlineLvl w:val="2"/>
+    </w:pPr>
+    <w:rPr>
+      <w:sz w:val="28"/>
+    </w:rPr>
+  </w:style>
+  <w:style w:type="paragraph" w:customStyle="1" w:styleId="TNRHeading4">
+    <w:name w:val="TNR Heading 4"/>
+    <w:basedOn w:val="TNRHeading3"/>
+    <w:link w:val="TNRHeading4Char"/>
+    <w:qFormat/>
+    <w:rsid w:val="0040567A"/>
+    <w:pPr>
+      <w:outlineLvl w:val="3"/>
+    </w:pPr>
+    <w:rPr>
+      <w:sz w:val="24"/>
+    </w:rPr>
+  </w:style>
+  <w:style w:type="character" w:customStyle="1" w:styleId="TNRHeading3Char">
+    <w:name w:val="TNR Heading 3 Char"/>
+    <w:basedOn w:val="TNRHeading2Char"/>
+    <w:link w:val="TNRHeading3"/>
+    <w:rsid w:val="0040567A"/>
+    <w:rPr>
+      <w:rFonts w:ascii="Times New Roman" w:hAnsi="Times New Roman"/>
+      <w:b/>
+      <w:sz w:val="28"/>
+    </w:rPr>
+  </w:style>
+  <w:style w:type="character" w:customStyle="1" w:styleId="TNRHeading4Char">
+    <w:name w:val="TNR Heading 4 Char"/>
+    <w:basedOn w:val="TNRHeading3Char"/>
+    <w:link w:val="TNRHeading4"/>
+    <w:rsid w:val="0040567A"/>
+    <w:rPr>
+      <w:rFonts w:ascii="Times New Roman" w:hAnsi="Times New Roman"/>
+      <w:b/>
+      <w:sz w:val="24"/>
+    </w:rPr>
+  </w:style>
+  <w:style w:type="character" w:customStyle="1" w:styleId="TNRHeading1Char">
+    <w:name w:val="TNR Heading 1 Char"/>
+    <w:basedOn w:val="DefaultParagraphFont"/>
+    <w:link w:val="TNRHeading1"/>
+    <w:rsid w:val="0040567A"/>
+    <w:rPr>
+      <w:rFonts w:ascii="Times New Roman" w:hAnsi="Times New Roman"/>
+      <w:b/>
+      <w:sz w:val="40"/>
+    </w:rPr>
+  </w:style>
+  <w:style w:type="character" w:customStyle="1" w:styleId="TNRTitleChar">
+    <w:name w:val="TNR Title Char"/>
+    <w:basedOn w:val="DefaultParagraphFont"/>
+    <w:link w:val="TNRTitle"/>
+    <w:rsid w:val="0040567A"/>
+    <w:rPr>
+      <w:rFonts w:ascii="Times New Roman" w:hAnsi="Times New Roman"/>
+      <w:b/>
+      <w:sz w:val="60"/>
+    </w:rPr>
+  </w:style>
+  <w:style w:type="character" w:customStyle="1" w:styleId="TNRHeading2Char">
+    <w:name w:val="TNR Heading 2 Char"/>
+    <w:basedOn w:val="TNRHeading1Char"/>
+    <w:link w:val="TNRHeading2"/>
+    <w:rsid w:val="0040567A"/>
+    <w:rPr>
+      <w:rFonts w:ascii="Times New Roman" w:hAnsi="Times New Roman"/>
+      <w:b/>
+      <w:sz w:val="32"/>
+    </w:rPr>
+  </w:style>
+  <w:style w:type="paragraph" w:customStyle="1" w:styleId="ArialNormal">
+    <w:name w:val="Arial Normal"/>
+    <w:basedOn w:val="Normal"/>
+    <w:link w:val="ArialNormalChar"/>
+    <w:qFormat/>
+    <w:rsid w:val="008B6F1F"/>
+    <w:rPr>
+      <w:rFonts w:ascii="Arial" w:hAnsi="Arial"/>
+      <w:sz w:val="22"/>
+    </w:rPr>
+  </w:style>
+  <w:style w:type="character" w:customStyle="1" w:styleId="ArialNormalChar">
+    <w:name w:val="Arial Normal Char"/>
+    <w:basedOn w:val="DefaultParagraphFont"/>
+    <w:link w:val="ArialNormal"/>
+    <w:rsid w:val="008B6F1F"/>
+  </w:style>
+  <w:style w:type="paragraph" w:customStyle="1" w:styleId="ArialTitle">
+    <w:name w:val="Arial Title"/>
+    <w:basedOn w:val="ArialNormal"/>
+    <w:link w:val="ArialTitleChar"/>
+    <w:qFormat/>
+    <w:rsid w:val="008C4992"/>
+    <w:pPr>
+      <w:spacing w:before="240" w:after="480"/>
+      <w:jc w:val="left"/>
+    </w:pPr>
+    <w:rPr>
+      <w:b/>
+      <w:sz w:val="60"/>
+    </w:rPr>
+  </w:style>
+  <w:style w:type="character" w:customStyle="1" w:styleId="ArialTitleChar">
+    <w:name w:val="Arial Title Char"/>
+    <w:basedOn w:val="ArialNormalChar"/>
+    <w:link w:val="ArialTitle"/>
+    <w:rsid w:val="008C4992"/>
+    <w:rPr>
+      <w:b/>
+      <w:sz w:val="60"/>
+    </w:rPr>
+  </w:style>
+  <w:style w:type="paragraph" w:customStyle="1" w:styleId="ArialHeading4">
+    <w:name w:val="Arial Heading 4"/>
+    <w:basedOn w:val="ArialHeading3"/>
+    <w:link w:val="ArialHeading4Char"/>
+    <w:qFormat/>
+    <w:rsid w:val="008C4992"/>
+    <w:pPr>
+      <w:outlineLvl w:val="3"/>
+    </w:pPr>
+  </w:style>
+  <w:style w:type="character" w:customStyle="1" w:styleId="ArialHeading4Char">
+    <w:name w:val="Arial Heading 4 Char"/>
+    <w:basedOn w:val="ArialHeading3Char"/>
+    <w:link w:val="ArialHeading4"/>
+    <w:rsid w:val="008C4992"/>
+    <w:rPr>
+      <w:b/>
+      <w:sz w:val="24"/>
+      <w:lang w:val="en-US"/>
+    </w:rPr>
+  </w:style>
+  <w:style w:type="paragraph" w:customStyle="1" w:styleId="ArialHeading3">
+    <w:name w:val="Arial Heading 3"/>
+    <w:basedOn w:val="ArialHeading2"/>
+    <w:link w:val="ArialHeading3Char"/>
+    <w:qFormat/>
+    <w:rsid w:val="008C4992"/>
+    <w:pPr>
+      <w:outlineLvl w:val="2"/>
+    </w:pPr>
+    <w:rPr>
+      <w:sz w:val="24"/>
+    </w:rPr>
+  </w:style>
+  <w:style w:type="character" w:customStyle="1" w:styleId="ArialHeading3Char">
+    <w:name w:val="Arial Heading 3 Char"/>
+    <w:basedOn w:val="ArialHeading2Char"/>
+    <w:link w:val="ArialHeading3"/>
+    <w:rsid w:val="008C4992"/>
+    <w:rPr>
+      <w:b/>
+      <w:sz w:val="24"/>
+      <w:lang w:val="en-US"/>
+    </w:rPr>
+  </w:style>
+  <w:style w:type="paragraph" w:customStyle="1" w:styleId="ArialHeading2">
+    <w:name w:val="Arial Heading 2"/>
+    <w:basedOn w:val="ArialHeading1"/>
+    <w:link w:val="ArialHeading2Char"/>
+    <w:qFormat/>
+    <w:rsid w:val="008C4992"/>
+    <w:pPr>
+      <w:outlineLvl w:val="1"/>
+    </w:pPr>
+    <w:rPr>
+      <w:sz w:val="32"/>
+    </w:rPr>
+  </w:style>
+  <w:style w:type="character" w:customStyle="1" w:styleId="ArialHeading2Char">
+    <w:name w:val="Arial Heading 2 Char"/>
+    <w:basedOn w:val="ArialHeading1Char"/>
+    <w:link w:val="ArialHeading2"/>
+    <w:rsid w:val="008C4992"/>
+    <w:rPr>
+      <w:b/>
+      <w:sz w:val="32"/>
+      <w:lang w:val="en-US"/>
+    </w:rPr>
+  </w:style>
+  <w:style w:type="paragraph" w:customStyle="1" w:styleId="ArialHeading1">
+    <w:name w:val="Arial Heading 1"/>
+    <w:basedOn w:val="ArialNormal"/>
+    <w:link w:val="ArialHeading1Char"/>
+    <w:qFormat/>
+    <w:rsid w:val="008C4992"/>
+    <w:pPr>
+      <w:spacing w:before="240" w:after="240"/>
+      <w:jc w:val="left"/>
+      <w:outlineLvl w:val="0"/>
+    </w:pPr>
+    <w:rPr>
+      <w:b/>
+      <w:sz w:val="40"/>
+      <w:lang w:val="en-US"/>
+    </w:rPr>
+  </w:style>
+  <w:style w:type="character" w:customStyle="1" w:styleId="ArialHeading1Char">
+    <w:name w:val="Arial Heading 1 Char"/>
+    <w:basedOn w:val="ArialNormalChar"/>
+    <w:link w:val="ArialHeading1"/>
+    <w:rsid w:val="008C4992"/>
+    <w:rPr>
+      <w:b/>
+      <w:sz w:val="40"/>
+      <w:lang w:val="en-US"/>
+    </w:rPr>
+  </w:style>
   <w:style w:type="character" w:customStyle="1" w:styleId="Heading1Char">
     <w:name w:val="Heading 1 Char"/>
     <w:basedOn w:val="DefaultParagraphFont"/>
     <w:link w:val="Heading1"/>
     <w:uiPriority w:val="9"/>
-    <w:rsid w:val="00764797"/>
+    <w:rsid w:val="00E80D52"/>
     <w:rPr>
       <w:rFonts w:asciiTheme="majorHAnsi" w:eastAsiaTheme="majorEastAsia" w:hAnsiTheme="majorHAnsi" w:cstheme="majorBidi"/>
       <w:color w:val="0F4761" w:themeColor="accent1" w:themeShade="BF"/>
@@ -1079,7 +2802,7 @@
     <w:link w:val="Heading2"/>
     <w:uiPriority w:val="9"/>
     <w:semiHidden/>
-    <w:rsid w:val="00764797"/>
+    <w:rsid w:val="00E80D52"/>
     <w:rPr>
       <w:rFonts w:asciiTheme="majorHAnsi" w:eastAsiaTheme="majorEastAsia" w:hAnsiTheme="majorHAnsi" w:cstheme="majorBidi"/>
       <w:color w:val="0F4761" w:themeColor="accent1" w:themeShade="BF"/>
@@ -1093,9 +2816,9 @@
     <w:link w:val="Heading3"/>
     <w:uiPriority w:val="9"/>
     <w:semiHidden/>
-    <w:rsid w:val="00764797"/>
-    <w:rPr>
-      <w:rFonts w:eastAsiaTheme="majorEastAsia" w:cstheme="majorBidi"/>
+    <w:rsid w:val="00E80D52"/>
+    <w:rPr>
+      <w:rFonts w:asciiTheme="minorHAnsi" w:eastAsiaTheme="majorEastAsia" w:hAnsiTheme="minorHAnsi" w:cstheme="majorBidi"/>
       <w:color w:val="0F4761" w:themeColor="accent1" w:themeShade="BF"/>
       <w:sz w:val="28"/>
       <w:szCs w:val="28"/>
@@ -1107,12 +2830,13 @@
     <w:link w:val="Heading4"/>
     <w:uiPriority w:val="9"/>
     <w:semiHidden/>
-    <w:rsid w:val="00764797"/>
-    <w:rPr>
-      <w:rFonts w:eastAsiaTheme="majorEastAsia" w:cstheme="majorBidi"/>
+    <w:rsid w:val="00E80D52"/>
+    <w:rPr>
+      <w:rFonts w:asciiTheme="minorHAnsi" w:eastAsiaTheme="majorEastAsia" w:hAnsiTheme="minorHAnsi" w:cstheme="majorBidi"/>
       <w:i/>
       <w:iCs/>
       <w:color w:val="0F4761" w:themeColor="accent1" w:themeShade="BF"/>
+      <w:sz w:val="24"/>
     </w:rPr>
   </w:style>
   <w:style w:type="character" w:customStyle="1" w:styleId="Heading5Char">
@@ -1121,10 +2845,11 @@
     <w:link w:val="Heading5"/>
     <w:uiPriority w:val="9"/>
     <w:semiHidden/>
-    <w:rsid w:val="00764797"/>
-    <w:rPr>
-      <w:rFonts w:eastAsiaTheme="majorEastAsia" w:cstheme="majorBidi"/>
+    <w:rsid w:val="00E80D52"/>
+    <w:rPr>
+      <w:rFonts w:asciiTheme="minorHAnsi" w:eastAsiaTheme="majorEastAsia" w:hAnsiTheme="minorHAnsi" w:cstheme="majorBidi"/>
       <w:color w:val="0F4761" w:themeColor="accent1" w:themeShade="BF"/>
+      <w:sz w:val="24"/>
     </w:rPr>
   </w:style>
   <w:style w:type="character" w:customStyle="1" w:styleId="Heading6Char">
@@ -1133,12 +2858,13 @@
     <w:link w:val="Heading6"/>
     <w:uiPriority w:val="9"/>
     <w:semiHidden/>
-    <w:rsid w:val="00764797"/>
-    <w:rPr>
-      <w:rFonts w:eastAsiaTheme="majorEastAsia" w:cstheme="majorBidi"/>
+    <w:rsid w:val="00E80D52"/>
+    <w:rPr>
+      <w:rFonts w:asciiTheme="minorHAnsi" w:eastAsiaTheme="majorEastAsia" w:hAnsiTheme="minorHAnsi" w:cstheme="majorBidi"/>
       <w:i/>
       <w:iCs/>
       <w:color w:val="595959" w:themeColor="text1" w:themeTint="A6"/>
+      <w:sz w:val="24"/>
     </w:rPr>
   </w:style>
   <w:style w:type="character" w:customStyle="1" w:styleId="Heading7Char">
@@ -1147,10 +2873,11 @@
     <w:link w:val="Heading7"/>
     <w:uiPriority w:val="9"/>
     <w:semiHidden/>
-    <w:rsid w:val="00764797"/>
-    <w:rPr>
-      <w:rFonts w:eastAsiaTheme="majorEastAsia" w:cstheme="majorBidi"/>
+    <w:rsid w:val="00E80D52"/>
+    <w:rPr>
+      <w:rFonts w:asciiTheme="minorHAnsi" w:eastAsiaTheme="majorEastAsia" w:hAnsiTheme="minorHAnsi" w:cstheme="majorBidi"/>
       <w:color w:val="595959" w:themeColor="text1" w:themeTint="A6"/>
+      <w:sz w:val="24"/>
     </w:rPr>
   </w:style>
   <w:style w:type="character" w:customStyle="1" w:styleId="Heading8Char">
@@ -1159,12 +2886,13 @@
     <w:link w:val="Heading8"/>
     <w:uiPriority w:val="9"/>
     <w:semiHidden/>
-    <w:rsid w:val="00764797"/>
-    <w:rPr>
-      <w:rFonts w:eastAsiaTheme="majorEastAsia" w:cstheme="majorBidi"/>
+    <w:rsid w:val="00E80D52"/>
+    <w:rPr>
+      <w:rFonts w:asciiTheme="minorHAnsi" w:eastAsiaTheme="majorEastAsia" w:hAnsiTheme="minorHAnsi" w:cstheme="majorBidi"/>
       <w:i/>
       <w:iCs/>
       <w:color w:val="272727" w:themeColor="text1" w:themeTint="D8"/>
+      <w:sz w:val="24"/>
     </w:rPr>
   </w:style>
   <w:style w:type="character" w:customStyle="1" w:styleId="Heading9Char">
@@ -1173,10 +2901,11 @@
     <w:link w:val="Heading9"/>
     <w:uiPriority w:val="9"/>
     <w:semiHidden/>
-    <w:rsid w:val="00764797"/>
-    <w:rPr>
-      <w:rFonts w:eastAsiaTheme="majorEastAsia" w:cstheme="majorBidi"/>
+    <w:rsid w:val="00E80D52"/>
+    <w:rPr>
+      <w:rFonts w:asciiTheme="minorHAnsi" w:eastAsiaTheme="majorEastAsia" w:hAnsiTheme="minorHAnsi" w:cstheme="majorBidi"/>
       <w:color w:val="272727" w:themeColor="text1" w:themeTint="D8"/>
+      <w:sz w:val="24"/>
     </w:rPr>
   </w:style>
   <w:style w:type="paragraph" w:styleId="Title">
@@ -1186,7 +2915,7 @@
     <w:link w:val="TitleChar"/>
     <w:uiPriority w:val="10"/>
     <w:qFormat/>
-    <w:rsid w:val="00764797"/>
+    <w:rsid w:val="00E80D52"/>
     <w:pPr>
       <w:spacing w:after="80" w:line="240" w:lineRule="auto"/>
       <w:contextualSpacing/>
@@ -1204,7 +2933,7 @@
     <w:basedOn w:val="DefaultParagraphFont"/>
     <w:link w:val="Title"/>
     <w:uiPriority w:val="10"/>
-    <w:rsid w:val="00764797"/>
+    <w:rsid w:val="00E80D52"/>
     <w:rPr>
       <w:rFonts w:asciiTheme="majorHAnsi" w:eastAsiaTheme="majorEastAsia" w:hAnsiTheme="majorHAnsi" w:cstheme="majorBidi"/>
       <w:spacing w:val="-10"/>
@@ -1220,14 +2949,14 @@
     <w:link w:val="SubtitleChar"/>
     <w:uiPriority w:val="11"/>
     <w:qFormat/>
-    <w:rsid w:val="00764797"/>
+    <w:rsid w:val="00E80D52"/>
     <w:pPr>
       <w:numPr>
         <w:ilvl w:val="1"/>
       </w:numPr>
     </w:pPr>
     <w:rPr>
-      <w:rFonts w:eastAsiaTheme="majorEastAsia" w:cstheme="majorBidi"/>
+      <w:rFonts w:asciiTheme="minorHAnsi" w:eastAsiaTheme="majorEastAsia" w:hAnsiTheme="minorHAnsi" w:cstheme="majorBidi"/>
       <w:color w:val="595959" w:themeColor="text1" w:themeTint="A6"/>
       <w:spacing w:val="15"/>
       <w:sz w:val="28"/>
@@ -1239,9 +2968,9 @@
     <w:basedOn w:val="DefaultParagraphFont"/>
     <w:link w:val="Subtitle"/>
     <w:uiPriority w:val="11"/>
-    <w:rsid w:val="00764797"/>
-    <w:rPr>
-      <w:rFonts w:eastAsiaTheme="majorEastAsia" w:cstheme="majorBidi"/>
+    <w:rsid w:val="00E80D52"/>
+    <w:rPr>
+      <w:rFonts w:asciiTheme="minorHAnsi" w:eastAsiaTheme="majorEastAsia" w:hAnsiTheme="minorHAnsi" w:cstheme="majorBidi"/>
       <w:color w:val="595959" w:themeColor="text1" w:themeTint="A6"/>
       <w:spacing w:val="15"/>
       <w:sz w:val="28"/>
@@ -1255,7 +2984,7 @@
     <w:link w:val="QuoteChar"/>
     <w:uiPriority w:val="29"/>
     <w:qFormat/>
-    <w:rsid w:val="00764797"/>
+    <w:rsid w:val="00E80D52"/>
     <w:pPr>
       <w:spacing w:before="160"/>
       <w:jc w:val="center"/>
@@ -1271,11 +3000,13 @@
     <w:basedOn w:val="DefaultParagraphFont"/>
     <w:link w:val="Quote"/>
     <w:uiPriority w:val="29"/>
-    <w:rsid w:val="00764797"/>
-    <w:rPr>
+    <w:rsid w:val="00E80D52"/>
+    <w:rPr>
+      <w:rFonts w:ascii="Times New Roman" w:hAnsi="Times New Roman"/>
       <w:i/>
       <w:iCs/>
       <w:color w:val="404040" w:themeColor="text1" w:themeTint="BF"/>
+      <w:sz w:val="24"/>
     </w:rPr>
   </w:style>
   <w:style w:type="paragraph" w:styleId="ListParagraph">
@@ -1283,7 +3014,7 @@
     <w:basedOn w:val="Normal"/>
     <w:uiPriority w:val="34"/>
     <w:qFormat/>
-    <w:rsid w:val="00764797"/>
+    <w:rsid w:val="00E80D52"/>
     <w:pPr>
       <w:ind w:left="720"/>
       <w:contextualSpacing/>
@@ -1294,7 +3025,7 @@
     <w:basedOn w:val="DefaultParagraphFont"/>
     <w:uiPriority w:val="21"/>
     <w:qFormat/>
-    <w:rsid w:val="00764797"/>
+    <w:rsid w:val="00E80D52"/>
     <w:rPr>
       <w:i/>
       <w:iCs/>
@@ -1308,7 +3039,7 @@
     <w:link w:val="IntenseQuoteChar"/>
     <w:uiPriority w:val="30"/>
     <w:qFormat/>
-    <w:rsid w:val="00764797"/>
+    <w:rsid w:val="00E80D52"/>
     <w:pPr>
       <w:pBdr>
         <w:top w:val="single" w:sz="4" w:space="10" w:color="0F4761" w:themeColor="accent1" w:themeShade="BF"/>
@@ -1329,11 +3060,13 @@
     <w:basedOn w:val="DefaultParagraphFont"/>
     <w:link w:val="IntenseQuote"/>
     <w:uiPriority w:val="30"/>
-    <w:rsid w:val="00764797"/>
-    <w:rPr>
+    <w:rsid w:val="00E80D52"/>
+    <w:rPr>
+      <w:rFonts w:ascii="Times New Roman" w:hAnsi="Times New Roman"/>
       <w:i/>
       <w:iCs/>
       <w:color w:val="0F4761" w:themeColor="accent1" w:themeShade="BF"/>
+      <w:sz w:val="24"/>
     </w:rPr>
   </w:style>
   <w:style w:type="character" w:styleId="IntenseReference">
@@ -1341,7 +3074,7 @@
     <w:basedOn w:val="DefaultParagraphFont"/>
     <w:uiPriority w:val="32"/>
     <w:qFormat/>
-    <w:rsid w:val="00764797"/>
+    <w:rsid w:val="00E80D52"/>
     <w:rPr>
       <w:b/>
       <w:bCs/>
@@ -1350,55 +3083,11 @@
       <w:spacing w:val="5"/>
     </w:rPr>
   </w:style>
-  <w:style w:type="paragraph" w:styleId="Header">
-    <w:name w:val="header"/>
-    <w:basedOn w:val="Normal"/>
-    <w:link w:val="HeaderChar"/>
-    <w:uiPriority w:val="99"/>
-    <w:unhideWhenUsed/>
-    <w:rsid w:val="00DB6994"/>
-    <w:pPr>
-      <w:tabs>
-        <w:tab w:val="center" w:pos="4513"/>
-        <w:tab w:val="right" w:pos="9026"/>
-      </w:tabs>
-      <w:spacing w:after="0" w:line="240" w:lineRule="auto"/>
-    </w:pPr>
-  </w:style>
-  <w:style w:type="character" w:customStyle="1" w:styleId="HeaderChar">
-    <w:name w:val="Header Char"/>
-    <w:basedOn w:val="DefaultParagraphFont"/>
-    <w:link w:val="Header"/>
-    <w:uiPriority w:val="99"/>
-    <w:rsid w:val="00DB6994"/>
-  </w:style>
-  <w:style w:type="paragraph" w:styleId="Footer">
-    <w:name w:val="footer"/>
-    <w:basedOn w:val="Normal"/>
-    <w:link w:val="FooterChar"/>
-    <w:uiPriority w:val="99"/>
-    <w:unhideWhenUsed/>
-    <w:rsid w:val="00DB6994"/>
-    <w:pPr>
-      <w:tabs>
-        <w:tab w:val="center" w:pos="4513"/>
-        <w:tab w:val="right" w:pos="9026"/>
-      </w:tabs>
-      <w:spacing w:after="0" w:line="240" w:lineRule="auto"/>
-    </w:pPr>
-  </w:style>
-  <w:style w:type="character" w:customStyle="1" w:styleId="FooterChar">
-    <w:name w:val="Footer Char"/>
-    <w:basedOn w:val="DefaultParagraphFont"/>
-    <w:link w:val="Footer"/>
-    <w:uiPriority w:val="99"/>
-    <w:rsid w:val="00DB6994"/>
-  </w:style>
   <w:style w:type="table" w:styleId="TableGrid">
     <w:name w:val="Table Grid"/>
     <w:basedOn w:val="TableNormal"/>
     <w:uiPriority w:val="39"/>
-    <w:rsid w:val="00F12220"/>
+    <w:rsid w:val="00E15A06"/>
     <w:pPr>
       <w:spacing w:after="0" w:line="240" w:lineRule="auto"/>
     </w:pPr>
@@ -1412,6 +3101,81 @@
         <w:insideV w:val="single" w:sz="4" w:space="0" w:color="auto"/>
       </w:tblBorders>
     </w:tblPr>
+  </w:style>
+  <w:style w:type="paragraph" w:styleId="TOC1">
+    <w:name w:val="toc 1"/>
+    <w:basedOn w:val="Normal"/>
+    <w:next w:val="Normal"/>
+    <w:autoRedefine/>
+    <w:uiPriority w:val="39"/>
+    <w:unhideWhenUsed/>
+    <w:rsid w:val="00AC6764"/>
+    <w:pPr>
+      <w:spacing w:after="100"/>
+    </w:pPr>
+  </w:style>
+  <w:style w:type="character" w:styleId="Hyperlink">
+    <w:name w:val="Hyperlink"/>
+    <w:basedOn w:val="DefaultParagraphFont"/>
+    <w:uiPriority w:val="99"/>
+    <w:unhideWhenUsed/>
+    <w:rsid w:val="00AC6764"/>
+    <w:rPr>
+      <w:color w:val="467886" w:themeColor="hyperlink"/>
+      <w:u w:val="single"/>
+    </w:rPr>
+  </w:style>
+  <w:style w:type="paragraph" w:styleId="Header">
+    <w:name w:val="header"/>
+    <w:basedOn w:val="Normal"/>
+    <w:link w:val="HeaderChar"/>
+    <w:uiPriority w:val="99"/>
+    <w:unhideWhenUsed/>
+    <w:rsid w:val="00AA2DE5"/>
+    <w:pPr>
+      <w:tabs>
+        <w:tab w:val="center" w:pos="4513"/>
+        <w:tab w:val="right" w:pos="9026"/>
+      </w:tabs>
+      <w:spacing w:after="0" w:line="240" w:lineRule="auto"/>
+    </w:pPr>
+  </w:style>
+  <w:style w:type="character" w:customStyle="1" w:styleId="HeaderChar">
+    <w:name w:val="Header Char"/>
+    <w:basedOn w:val="DefaultParagraphFont"/>
+    <w:link w:val="Header"/>
+    <w:uiPriority w:val="99"/>
+    <w:rsid w:val="00AA2DE5"/>
+    <w:rPr>
+      <w:rFonts w:ascii="Times New Roman" w:hAnsi="Times New Roman"/>
+      <w:sz w:val="24"/>
+    </w:rPr>
+  </w:style>
+  <w:style w:type="paragraph" w:styleId="Footer">
+    <w:name w:val="footer"/>
+    <w:basedOn w:val="Normal"/>
+    <w:link w:val="FooterChar"/>
+    <w:uiPriority w:val="99"/>
+    <w:unhideWhenUsed/>
+    <w:rsid w:val="00AA2DE5"/>
+    <w:pPr>
+      <w:tabs>
+        <w:tab w:val="center" w:pos="4513"/>
+        <w:tab w:val="right" w:pos="9026"/>
+      </w:tabs>
+      <w:spacing w:after="0" w:line="240" w:lineRule="auto"/>
+    </w:pPr>
+  </w:style>
+  <w:style w:type="character" w:customStyle="1" w:styleId="FooterChar">
+    <w:name w:val="Footer Char"/>
+    <w:basedOn w:val="DefaultParagraphFont"/>
+    <w:link w:val="Footer"/>
+    <w:uiPriority w:val="99"/>
+    <w:rsid w:val="00AA2DE5"/>
+    <w:rPr>
+      <w:rFonts w:ascii="Times New Roman" w:hAnsi="Times New Roman"/>
+      <w:sz w:val="24"/>
+    </w:rPr>
   </w:style>
 </w:styles>
 </file>
@@ -1709,4 +3473,16 @@
     </a:ext>
   </a:extLst>
 </a:theme>
+</file>
+
+<file path=customXml/item1.xml><?xml version="1.0" encoding="utf-8"?>
+<b:Sources xmlns:b="http://schemas.openxmlformats.org/officeDocument/2006/bibliography" xmlns="http://schemas.openxmlformats.org/officeDocument/2006/bibliography" SelectedStyle="\APASixthEditionOfficeOnline.xsl" StyleName="APA" Version="6"/>
+</file>
+
+<file path=customXml/itemProps1.xml><?xml version="1.0" encoding="utf-8"?>
+<ds:datastoreItem xmlns:ds="http://schemas.openxmlformats.org/officeDocument/2006/customXml" ds:itemID="{C1227AFE-EBF0-466B-99D2-E2B0C64C572B}">
+  <ds:schemaRefs>
+    <ds:schemaRef ds:uri="http://schemas.openxmlformats.org/officeDocument/2006/bibliography"/>
+  </ds:schemaRefs>
+</ds:datastoreItem>
 </file>
</xml_diff>